<commit_message>
completed use case diagram
</commit_message>
<xml_diff>
--- a/MCS_project_sem_III/digrams_docu.docx
+++ b/MCS_project_sem_III/digrams_docu.docx
@@ -9,6 +9,1282 @@
         <w:rPr>
           <w:noProof/>
         </w:rPr>
+        <mc:AlternateContent>
+          <mc:Choice Requires="wps">
+            <w:drawing>
+              <wp:anchor distT="45720" distB="45720" distL="114300" distR="114300" simplePos="0" relativeHeight="251741184" behindDoc="0" locked="0" layoutInCell="1" allowOverlap="1" wp14:anchorId="3991A73C" wp14:editId="23C98B7B">
+                <wp:simplePos x="0" y="0"/>
+                <wp:positionH relativeFrom="column">
+                  <wp:posOffset>2482850</wp:posOffset>
+                </wp:positionH>
+                <wp:positionV relativeFrom="paragraph">
+                  <wp:posOffset>6578600</wp:posOffset>
+                </wp:positionV>
+                <wp:extent cx="838200" cy="254000"/>
+                <wp:effectExtent l="0" t="0" r="0" b="0"/>
+                <wp:wrapSquare wrapText="bothSides"/>
+                <wp:docPr id="63" name="Text Box 2"/>
+                <wp:cNvGraphicFramePr>
+                  <a:graphicFrameLocks xmlns:a="http://schemas.openxmlformats.org/drawingml/2006/main"/>
+                </wp:cNvGraphicFramePr>
+                <a:graphic xmlns:a="http://schemas.openxmlformats.org/drawingml/2006/main">
+                  <a:graphicData uri="http://schemas.microsoft.com/office/word/2010/wordprocessingShape">
+                    <wps:wsp>
+                      <wps:cNvSpPr txBox="1">
+                        <a:spLocks noChangeArrowheads="1"/>
+                      </wps:cNvSpPr>
+                      <wps:spPr bwMode="auto">
+                        <a:xfrm>
+                          <a:off x="0" y="0"/>
+                          <a:ext cx="838200" cy="254000"/>
+                        </a:xfrm>
+                        <a:prstGeom prst="rect">
+                          <a:avLst/>
+                        </a:prstGeom>
+                        <a:solidFill>
+                          <a:srgbClr val="FFFFFF"/>
+                        </a:solidFill>
+                        <a:ln w="9525">
+                          <a:noFill/>
+                          <a:miter lim="800000"/>
+                          <a:headEnd/>
+                          <a:tailEnd/>
+                        </a:ln>
+                      </wps:spPr>
+                      <wps:txbx>
+                        <w:txbxContent>
+                          <w:p>
+                            <w:pPr>
+                              <w:rPr>
+                                <w:sz w:val="18"/>
+                              </w:rPr>
+                            </w:pPr>
+                            <w:r>
+                              <w:rPr>
+                                <w:sz w:val="18"/>
+                              </w:rPr>
+                              <w:t>deployment</w:t>
+                            </w:r>
+                          </w:p>
+                        </w:txbxContent>
+                      </wps:txbx>
+                      <wps:bodyPr rot="0" vert="horz" wrap="square" lIns="91440" tIns="45720" rIns="91440" bIns="45720" anchor="t" anchorCtr="0">
+                        <a:noAutofit/>
+                      </wps:bodyPr>
+                    </wps:wsp>
+                  </a:graphicData>
+                </a:graphic>
+                <wp14:sizeRelH relativeFrom="margin">
+                  <wp14:pctWidth>0</wp14:pctWidth>
+                </wp14:sizeRelH>
+                <wp14:sizeRelV relativeFrom="margin">
+                  <wp14:pctHeight>0</wp14:pctHeight>
+                </wp14:sizeRelV>
+              </wp:anchor>
+            </w:drawing>
+          </mc:Choice>
+          <mc:Fallback>
+            <w:pict>
+              <v:shapetype w14:anchorId="3991A73C" id="_x0000_t202" coordsize="21600,21600" o:spt="202" path="m,l,21600r21600,l21600,xe">
+                <v:stroke joinstyle="miter"/>
+                <v:path gradientshapeok="t" o:connecttype="rect"/>
+              </v:shapetype>
+              <v:shape id="Text Box 2" o:spid="_x0000_s1026" type="#_x0000_t202" style="position:absolute;margin-left:195.5pt;margin-top:518pt;width:66pt;height:20pt;z-index:251741184;visibility:visible;mso-wrap-style:square;mso-width-percent:0;mso-height-percent:0;mso-wrap-distance-left:9pt;mso-wrap-distance-top:3.6pt;mso-wrap-distance-right:9pt;mso-wrap-distance-bottom:3.6pt;mso-position-horizontal:absolute;mso-position-horizontal-relative:text;mso-position-vertical:absolute;mso-position-vertical-relative:text;mso-width-percent:0;mso-height-percent:0;mso-width-relative:margin;mso-height-relative:margin;v-text-anchor:top" o:gfxdata="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" stroked="f">
+                <v:textbox>
+                  <w:txbxContent>
+                    <w:p>
+                      <w:pPr>
+                        <w:rPr>
+                          <w:sz w:val="18"/>
+                        </w:rPr>
+                      </w:pPr>
+                      <w:r>
+                        <w:rPr>
+                          <w:sz w:val="18"/>
+                        </w:rPr>
+                        <w:t>deployment</w:t>
+                      </w:r>
+                    </w:p>
+                  </w:txbxContent>
+                </v:textbox>
+                <w10:wrap type="square"/>
+              </v:shape>
+            </w:pict>
+          </mc:Fallback>
+        </mc:AlternateContent>
+      </w:r>
+      <w:r>
+        <w:rPr>
+          <w:noProof/>
+        </w:rPr>
+        <mc:AlternateContent>
+          <mc:Choice Requires="wps">
+            <w:drawing>
+              <wp:anchor distT="45720" distB="45720" distL="114300" distR="114300" simplePos="0" relativeHeight="251739136" behindDoc="0" locked="0" layoutInCell="1" allowOverlap="1" wp14:anchorId="03157E25" wp14:editId="6A94F435">
+                <wp:simplePos x="0" y="0"/>
+                <wp:positionH relativeFrom="column">
+                  <wp:posOffset>2476500</wp:posOffset>
+                </wp:positionH>
+                <wp:positionV relativeFrom="paragraph">
+                  <wp:posOffset>5683250</wp:posOffset>
+                </wp:positionV>
+                <wp:extent cx="927100" cy="279400"/>
+                <wp:effectExtent l="0" t="0" r="6350" b="6350"/>
+                <wp:wrapSquare wrapText="bothSides"/>
+                <wp:docPr id="62" name="Text Box 2"/>
+                <wp:cNvGraphicFramePr>
+                  <a:graphicFrameLocks xmlns:a="http://schemas.openxmlformats.org/drawingml/2006/main"/>
+                </wp:cNvGraphicFramePr>
+                <a:graphic xmlns:a="http://schemas.openxmlformats.org/drawingml/2006/main">
+                  <a:graphicData uri="http://schemas.microsoft.com/office/word/2010/wordprocessingShape">
+                    <wps:wsp>
+                      <wps:cNvSpPr txBox="1">
+                        <a:spLocks noChangeArrowheads="1"/>
+                      </wps:cNvSpPr>
+                      <wps:spPr bwMode="auto">
+                        <a:xfrm>
+                          <a:off x="0" y="0"/>
+                          <a:ext cx="927100" cy="279400"/>
+                        </a:xfrm>
+                        <a:prstGeom prst="rect">
+                          <a:avLst/>
+                        </a:prstGeom>
+                        <a:solidFill>
+                          <a:srgbClr val="FFFFFF"/>
+                        </a:solidFill>
+                        <a:ln w="9525">
+                          <a:noFill/>
+                          <a:miter lim="800000"/>
+                          <a:headEnd/>
+                          <a:tailEnd/>
+                        </a:ln>
+                      </wps:spPr>
+                      <wps:txbx>
+                        <w:txbxContent>
+                          <w:p>
+                            <w:pPr>
+                              <w:rPr>
+                                <w:sz w:val="18"/>
+                              </w:rPr>
+                            </w:pPr>
+                            <w:r>
+                              <w:rPr>
+                                <w:sz w:val="18"/>
+                              </w:rPr>
+                              <w:t>modelling</w:t>
+                            </w:r>
+                          </w:p>
+                        </w:txbxContent>
+                      </wps:txbx>
+                      <wps:bodyPr rot="0" vert="horz" wrap="square" lIns="91440" tIns="45720" rIns="91440" bIns="45720" anchor="t" anchorCtr="0">
+                        <a:noAutofit/>
+                      </wps:bodyPr>
+                    </wps:wsp>
+                  </a:graphicData>
+                </a:graphic>
+                <wp14:sizeRelH relativeFrom="margin">
+                  <wp14:pctWidth>0</wp14:pctWidth>
+                </wp14:sizeRelH>
+                <wp14:sizeRelV relativeFrom="margin">
+                  <wp14:pctHeight>0</wp14:pctHeight>
+                </wp14:sizeRelV>
+              </wp:anchor>
+            </w:drawing>
+          </mc:Choice>
+          <mc:Fallback>
+            <w:pict>
+              <v:shape w14:anchorId="03157E25" id="_x0000_s1027" type="#_x0000_t202" style="position:absolute;margin-left:195pt;margin-top:447.5pt;width:73pt;height:22pt;z-index:251739136;visibility:visible;mso-wrap-style:square;mso-width-percent:0;mso-height-percent:0;mso-wrap-distance-left:9pt;mso-wrap-distance-top:3.6pt;mso-wrap-distance-right:9pt;mso-wrap-distance-bottom:3.6pt;mso-position-horizontal:absolute;mso-position-horizontal-relative:text;mso-position-vertical:absolute;mso-position-vertical-relative:text;mso-width-percent:0;mso-height-percent:0;mso-width-relative:margin;mso-height-relative:margin;v-text-anchor:top" o:gfxdata="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" stroked="f">
+                <v:textbox>
+                  <w:txbxContent>
+                    <w:p>
+                      <w:pPr>
+                        <w:rPr>
+                          <w:sz w:val="18"/>
+                        </w:rPr>
+                      </w:pPr>
+                      <w:r>
+                        <w:rPr>
+                          <w:sz w:val="18"/>
+                        </w:rPr>
+                        <w:t>modelling</w:t>
+                      </w:r>
+                    </w:p>
+                  </w:txbxContent>
+                </v:textbox>
+                <w10:wrap type="square"/>
+              </v:shape>
+            </w:pict>
+          </mc:Fallback>
+        </mc:AlternateContent>
+      </w:r>
+      <w:r>
+        <w:rPr>
+          <w:noProof/>
+        </w:rPr>
+        <mc:AlternateContent>
+          <mc:Choice Requires="wps">
+            <w:drawing>
+              <wp:anchor distT="45720" distB="45720" distL="114300" distR="114300" simplePos="0" relativeHeight="251722752" behindDoc="0" locked="0" layoutInCell="1" allowOverlap="1">
+                <wp:simplePos x="0" y="0"/>
+                <wp:positionH relativeFrom="column">
+                  <wp:posOffset>2438400</wp:posOffset>
+                </wp:positionH>
+                <wp:positionV relativeFrom="paragraph">
+                  <wp:posOffset>3206750</wp:posOffset>
+                </wp:positionV>
+                <wp:extent cx="996950" cy="285750"/>
+                <wp:effectExtent l="0" t="0" r="0" b="0"/>
+                <wp:wrapSquare wrapText="bothSides"/>
+                <wp:docPr id="217" name="Text Box 2"/>
+                <wp:cNvGraphicFramePr>
+                  <a:graphicFrameLocks xmlns:a="http://schemas.openxmlformats.org/drawingml/2006/main"/>
+                </wp:cNvGraphicFramePr>
+                <a:graphic xmlns:a="http://schemas.openxmlformats.org/drawingml/2006/main">
+                  <a:graphicData uri="http://schemas.microsoft.com/office/word/2010/wordprocessingShape">
+                    <wps:wsp>
+                      <wps:cNvSpPr txBox="1">
+                        <a:spLocks noChangeArrowheads="1"/>
+                      </wps:cNvSpPr>
+                      <wps:spPr bwMode="auto">
+                        <a:xfrm>
+                          <a:off x="0" y="0"/>
+                          <a:ext cx="996950" cy="285750"/>
+                        </a:xfrm>
+                        <a:prstGeom prst="rect">
+                          <a:avLst/>
+                        </a:prstGeom>
+                        <a:solidFill>
+                          <a:srgbClr val="FFFFFF"/>
+                        </a:solidFill>
+                        <a:ln w="9525">
+                          <a:noFill/>
+                          <a:miter lim="800000"/>
+                          <a:headEnd/>
+                          <a:tailEnd/>
+                        </a:ln>
+                      </wps:spPr>
+                      <wps:txbx>
+                        <w:txbxContent>
+                          <w:p>
+                            <w:pPr>
+                              <w:rPr>
+                                <w:sz w:val="18"/>
+                              </w:rPr>
+                            </w:pPr>
+                            <w:r>
+                              <w:rPr>
+                                <w:sz w:val="18"/>
+                              </w:rPr>
+                              <w:t>Data</w:t>
+                            </w:r>
+                            <w:r>
+                              <w:rPr>
+                                <w:sz w:val="18"/>
+                              </w:rPr>
+                              <w:t xml:space="preserve"> </w:t>
+                            </w:r>
+                            <w:r>
+                              <w:rPr>
+                                <w:sz w:val="18"/>
+                              </w:rPr>
+                              <w:t>gathering</w:t>
+                            </w:r>
+                          </w:p>
+                        </w:txbxContent>
+                      </wps:txbx>
+                      <wps:bodyPr rot="0" vert="horz" wrap="square" lIns="91440" tIns="45720" rIns="91440" bIns="45720" anchor="t" anchorCtr="0">
+                        <a:noAutofit/>
+                      </wps:bodyPr>
+                    </wps:wsp>
+                  </a:graphicData>
+                </a:graphic>
+                <wp14:sizeRelH relativeFrom="margin">
+                  <wp14:pctWidth>0</wp14:pctWidth>
+                </wp14:sizeRelH>
+                <wp14:sizeRelV relativeFrom="margin">
+                  <wp14:pctHeight>0</wp14:pctHeight>
+                </wp14:sizeRelV>
+              </wp:anchor>
+            </w:drawing>
+          </mc:Choice>
+          <mc:Fallback>
+            <w:pict>
+              <v:shape id="_x0000_s1028" type="#_x0000_t202" style="position:absolute;margin-left:192pt;margin-top:252.5pt;width:78.5pt;height:22.5pt;z-index:251722752;visibility:visible;mso-wrap-style:square;mso-width-percent:0;mso-height-percent:0;mso-wrap-distance-left:9pt;mso-wrap-distance-top:3.6pt;mso-wrap-distance-right:9pt;mso-wrap-distance-bottom:3.6pt;mso-position-horizontal:absolute;mso-position-horizontal-relative:text;mso-position-vertical:absolute;mso-position-vertical-relative:text;mso-width-percent:0;mso-height-percent:0;mso-width-relative:margin;mso-height-relative:margin;v-text-anchor:top" o:gfxdata="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" stroked="f">
+                <v:textbox>
+                  <w:txbxContent>
+                    <w:p>
+                      <w:pPr>
+                        <w:rPr>
+                          <w:sz w:val="18"/>
+                        </w:rPr>
+                      </w:pPr>
+                      <w:r>
+                        <w:rPr>
+                          <w:sz w:val="18"/>
+                        </w:rPr>
+                        <w:t>Data</w:t>
+                      </w:r>
+                      <w:r>
+                        <w:rPr>
+                          <w:sz w:val="18"/>
+                        </w:rPr>
+                        <w:t xml:space="preserve"> </w:t>
+                      </w:r>
+                      <w:r>
+                        <w:rPr>
+                          <w:sz w:val="18"/>
+                        </w:rPr>
+                        <w:t>gathering</w:t>
+                      </w:r>
+                    </w:p>
+                  </w:txbxContent>
+                </v:textbox>
+                <w10:wrap type="square"/>
+              </v:shape>
+            </w:pict>
+          </mc:Fallback>
+        </mc:AlternateContent>
+      </w:r>
+      <w:r>
+        <w:rPr>
+          <w:noProof/>
+        </w:rPr>
+        <mc:AlternateContent>
+          <mc:Choice Requires="wps">
+            <w:drawing>
+              <wp:anchor distT="45720" distB="45720" distL="114300" distR="114300" simplePos="0" relativeHeight="251735040" behindDoc="0" locked="0" layoutInCell="1" allowOverlap="1" wp14:anchorId="5E2B4841" wp14:editId="3D7FCE4A">
+                <wp:simplePos x="0" y="0"/>
+                <wp:positionH relativeFrom="column">
+                  <wp:posOffset>2451100</wp:posOffset>
+                </wp:positionH>
+                <wp:positionV relativeFrom="paragraph">
+                  <wp:posOffset>4097020</wp:posOffset>
+                </wp:positionV>
+                <wp:extent cx="1133475" cy="295275"/>
+                <wp:effectExtent l="0" t="0" r="9525" b="9525"/>
+                <wp:wrapSquare wrapText="bothSides"/>
+                <wp:docPr id="60" name="Text Box 2"/>
+                <wp:cNvGraphicFramePr>
+                  <a:graphicFrameLocks xmlns:a="http://schemas.openxmlformats.org/drawingml/2006/main"/>
+                </wp:cNvGraphicFramePr>
+                <a:graphic xmlns:a="http://schemas.openxmlformats.org/drawingml/2006/main">
+                  <a:graphicData uri="http://schemas.microsoft.com/office/word/2010/wordprocessingShape">
+                    <wps:wsp>
+                      <wps:cNvSpPr txBox="1">
+                        <a:spLocks noChangeArrowheads="1"/>
+                      </wps:cNvSpPr>
+                      <wps:spPr bwMode="auto">
+                        <a:xfrm>
+                          <a:off x="0" y="0"/>
+                          <a:ext cx="1133475" cy="295275"/>
+                        </a:xfrm>
+                        <a:prstGeom prst="rect">
+                          <a:avLst/>
+                        </a:prstGeom>
+                        <a:solidFill>
+                          <a:srgbClr val="FFFFFF"/>
+                        </a:solidFill>
+                        <a:ln w="9525">
+                          <a:noFill/>
+                          <a:miter lim="800000"/>
+                          <a:headEnd/>
+                          <a:tailEnd/>
+                        </a:ln>
+                      </wps:spPr>
+                      <wps:txbx>
+                        <w:txbxContent>
+                          <w:p>
+                            <w:pPr>
+                              <w:rPr>
+                                <w:sz w:val="18"/>
+                              </w:rPr>
+                            </w:pPr>
+                            <w:r>
+                              <w:rPr>
+                                <w:sz w:val="18"/>
+                              </w:rPr>
+                              <w:t>understanding</w:t>
+                            </w:r>
+                          </w:p>
+                        </w:txbxContent>
+                      </wps:txbx>
+                      <wps:bodyPr rot="0" vert="horz" wrap="square" lIns="91440" tIns="45720" rIns="91440" bIns="45720" anchor="t" anchorCtr="0">
+                        <a:noAutofit/>
+                      </wps:bodyPr>
+                    </wps:wsp>
+                  </a:graphicData>
+                </a:graphic>
+                <wp14:sizeRelH relativeFrom="margin">
+                  <wp14:pctWidth>0</wp14:pctWidth>
+                </wp14:sizeRelH>
+                <wp14:sizeRelV relativeFrom="margin">
+                  <wp14:pctHeight>0</wp14:pctHeight>
+                </wp14:sizeRelV>
+              </wp:anchor>
+            </w:drawing>
+          </mc:Choice>
+          <mc:Fallback>
+            <w:pict>
+              <v:shape w14:anchorId="5E2B4841" id="_x0000_s1029" type="#_x0000_t202" style="position:absolute;margin-left:193pt;margin-top:322.6pt;width:89.25pt;height:23.25pt;z-index:251735040;visibility:visible;mso-wrap-style:square;mso-width-percent:0;mso-height-percent:0;mso-wrap-distance-left:9pt;mso-wrap-distance-top:3.6pt;mso-wrap-distance-right:9pt;mso-wrap-distance-bottom:3.6pt;mso-position-horizontal:absolute;mso-position-horizontal-relative:text;mso-position-vertical:absolute;mso-position-vertical-relative:text;mso-width-percent:0;mso-height-percent:0;mso-width-relative:margin;mso-height-relative:margin;v-text-anchor:top" o:gfxdata="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" stroked="f">
+                <v:textbox>
+                  <w:txbxContent>
+                    <w:p>
+                      <w:pPr>
+                        <w:rPr>
+                          <w:sz w:val="18"/>
+                        </w:rPr>
+                      </w:pPr>
+                      <w:r>
+                        <w:rPr>
+                          <w:sz w:val="18"/>
+                        </w:rPr>
+                        <w:t>understanding</w:t>
+                      </w:r>
+                    </w:p>
+                  </w:txbxContent>
+                </v:textbox>
+                <w10:wrap type="square"/>
+              </v:shape>
+            </w:pict>
+          </mc:Fallback>
+        </mc:AlternateContent>
+      </w:r>
+      <w:r>
+        <w:rPr>
+          <w:noProof/>
+        </w:rPr>
+        <mc:AlternateContent>
+          <mc:Choice Requires="wps">
+            <w:drawing>
+              <wp:anchor distT="45720" distB="45720" distL="114300" distR="114300" simplePos="0" relativeHeight="251737088" behindDoc="0" locked="0" layoutInCell="1" allowOverlap="1" wp14:anchorId="1577E95D" wp14:editId="34404411">
+                <wp:simplePos x="0" y="0"/>
+                <wp:positionH relativeFrom="column">
+                  <wp:posOffset>2432050</wp:posOffset>
+                </wp:positionH>
+                <wp:positionV relativeFrom="paragraph">
+                  <wp:posOffset>4895850</wp:posOffset>
+                </wp:positionV>
+                <wp:extent cx="1133475" cy="295275"/>
+                <wp:effectExtent l="0" t="0" r="9525" b="9525"/>
+                <wp:wrapSquare wrapText="bothSides"/>
+                <wp:docPr id="61" name="Text Box 2"/>
+                <wp:cNvGraphicFramePr>
+                  <a:graphicFrameLocks xmlns:a="http://schemas.openxmlformats.org/drawingml/2006/main"/>
+                </wp:cNvGraphicFramePr>
+                <a:graphic xmlns:a="http://schemas.openxmlformats.org/drawingml/2006/main">
+                  <a:graphicData uri="http://schemas.microsoft.com/office/word/2010/wordprocessingShape">
+                    <wps:wsp>
+                      <wps:cNvSpPr txBox="1">
+                        <a:spLocks noChangeArrowheads="1"/>
+                      </wps:cNvSpPr>
+                      <wps:spPr bwMode="auto">
+                        <a:xfrm>
+                          <a:off x="0" y="0"/>
+                          <a:ext cx="1133475" cy="295275"/>
+                        </a:xfrm>
+                        <a:prstGeom prst="rect">
+                          <a:avLst/>
+                        </a:prstGeom>
+                        <a:solidFill>
+                          <a:srgbClr val="FFFFFF"/>
+                        </a:solidFill>
+                        <a:ln w="9525">
+                          <a:noFill/>
+                          <a:miter lim="800000"/>
+                          <a:headEnd/>
+                          <a:tailEnd/>
+                        </a:ln>
+                      </wps:spPr>
+                      <wps:txbx>
+                        <w:txbxContent>
+                          <w:p>
+                            <w:pPr>
+                              <w:rPr>
+                                <w:sz w:val="18"/>
+                              </w:rPr>
+                            </w:pPr>
+                            <w:r>
+                              <w:rPr>
+                                <w:sz w:val="18"/>
+                              </w:rPr>
+                              <w:t>Pre-processing</w:t>
+                            </w:r>
+                          </w:p>
+                        </w:txbxContent>
+                      </wps:txbx>
+                      <wps:bodyPr rot="0" vert="horz" wrap="square" lIns="91440" tIns="45720" rIns="91440" bIns="45720" anchor="t" anchorCtr="0">
+                        <a:noAutofit/>
+                      </wps:bodyPr>
+                    </wps:wsp>
+                  </a:graphicData>
+                </a:graphic>
+                <wp14:sizeRelH relativeFrom="margin">
+                  <wp14:pctWidth>0</wp14:pctWidth>
+                </wp14:sizeRelH>
+                <wp14:sizeRelV relativeFrom="margin">
+                  <wp14:pctHeight>0</wp14:pctHeight>
+                </wp14:sizeRelV>
+              </wp:anchor>
+            </w:drawing>
+          </mc:Choice>
+          <mc:Fallback>
+            <w:pict>
+              <v:shape w14:anchorId="1577E95D" id="_x0000_s1030" type="#_x0000_t202" style="position:absolute;margin-left:191.5pt;margin-top:385.5pt;width:89.25pt;height:23.25pt;z-index:251737088;visibility:visible;mso-wrap-style:square;mso-width-percent:0;mso-height-percent:0;mso-wrap-distance-left:9pt;mso-wrap-distance-top:3.6pt;mso-wrap-distance-right:9pt;mso-wrap-distance-bottom:3.6pt;mso-position-horizontal:absolute;mso-position-horizontal-relative:text;mso-position-vertical:absolute;mso-position-vertical-relative:text;mso-width-percent:0;mso-height-percent:0;mso-width-relative:margin;mso-height-relative:margin;v-text-anchor:top" o:gfxdata="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" stroked="f">
+                <v:textbox>
+                  <w:txbxContent>
+                    <w:p>
+                      <w:pPr>
+                        <w:rPr>
+                          <w:sz w:val="18"/>
+                        </w:rPr>
+                      </w:pPr>
+                      <w:r>
+                        <w:rPr>
+                          <w:sz w:val="18"/>
+                        </w:rPr>
+                        <w:t>Pre-processing</w:t>
+                      </w:r>
+                    </w:p>
+                  </w:txbxContent>
+                </v:textbox>
+                <w10:wrap type="square"/>
+              </v:shape>
+            </w:pict>
+          </mc:Fallback>
+        </mc:AlternateContent>
+      </w:r>
+      <w:r>
+        <w:rPr>
+          <w:noProof/>
+        </w:rPr>
+        <mc:AlternateContent>
+          <mc:Choice Requires="wps">
+            <w:drawing>
+              <wp:anchor distT="0" distB="0" distL="114300" distR="114300" simplePos="0" relativeHeight="251720704" behindDoc="0" locked="0" layoutInCell="1" allowOverlap="1">
+                <wp:simplePos x="0" y="0"/>
+                <wp:positionH relativeFrom="column">
+                  <wp:posOffset>2033905</wp:posOffset>
+                </wp:positionH>
+                <wp:positionV relativeFrom="paragraph">
+                  <wp:posOffset>3025140</wp:posOffset>
+                </wp:positionV>
+                <wp:extent cx="1698172" cy="661517"/>
+                <wp:effectExtent l="0" t="0" r="16510" b="24765"/>
+                <wp:wrapNone/>
+                <wp:docPr id="49" name="Oval 49"/>
+                <wp:cNvGraphicFramePr/>
+                <a:graphic xmlns:a="http://schemas.openxmlformats.org/drawingml/2006/main">
+                  <a:graphicData uri="http://schemas.microsoft.com/office/word/2010/wordprocessingShape">
+                    <wps:wsp>
+                      <wps:cNvSpPr/>
+                      <wps:spPr>
+                        <a:xfrm>
+                          <a:off x="0" y="0"/>
+                          <a:ext cx="1698172" cy="661517"/>
+                        </a:xfrm>
+                        <a:prstGeom prst="ellipse">
+                          <a:avLst/>
+                        </a:prstGeom>
+                        <a:noFill/>
+                      </wps:spPr>
+                      <wps:style>
+                        <a:lnRef idx="2">
+                          <a:schemeClr val="accent1">
+                            <a:shade val="50000"/>
+                          </a:schemeClr>
+                        </a:lnRef>
+                        <a:fillRef idx="1">
+                          <a:schemeClr val="accent1"/>
+                        </a:fillRef>
+                        <a:effectRef idx="0">
+                          <a:schemeClr val="accent1"/>
+                        </a:effectRef>
+                        <a:fontRef idx="minor">
+                          <a:schemeClr val="lt1"/>
+                        </a:fontRef>
+                      </wps:style>
+                      <wps:bodyPr rot="0" spcFirstLastPara="0" vertOverflow="overflow" horzOverflow="overflow" vert="horz" wrap="square" lIns="91440" tIns="45720" rIns="91440" bIns="45720" numCol="1" spcCol="0" rtlCol="0" fromWordArt="0" anchor="ctr" anchorCtr="0" forceAA="0" compatLnSpc="1">
+                        <a:prstTxWarp prst="textNoShape">
+                          <a:avLst/>
+                        </a:prstTxWarp>
+                        <a:noAutofit/>
+                      </wps:bodyPr>
+                    </wps:wsp>
+                  </a:graphicData>
+                </a:graphic>
+                <wp14:sizeRelH relativeFrom="margin">
+                  <wp14:pctWidth>0</wp14:pctWidth>
+                </wp14:sizeRelH>
+                <wp14:sizeRelV relativeFrom="margin">
+                  <wp14:pctHeight>0</wp14:pctHeight>
+                </wp14:sizeRelV>
+              </wp:anchor>
+            </w:drawing>
+          </mc:Choice>
+          <mc:Fallback>
+            <w:pict>
+              <v:oval w14:anchorId="7ED1D576" id="Oval 49" o:spid="_x0000_s1026" style="position:absolute;margin-left:160.15pt;margin-top:238.2pt;width:133.7pt;height:52.1pt;z-index:251720704;visibility:visible;mso-wrap-style:square;mso-width-percent:0;mso-height-percent:0;mso-wrap-distance-left:9pt;mso-wrap-distance-top:0;mso-wrap-distance-right:9pt;mso-wrap-distance-bottom:0;mso-position-horizontal:absolute;mso-position-horizontal-relative:text;mso-position-vertical:absolute;mso-position-vertical-relative:text;mso-width-percent:0;mso-height-percent:0;mso-width-relative:margin;mso-height-relative:margin;v-text-anchor:middle" o:gfxdata="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" filled="f" strokecolor="#1f3763 [1604]" strokeweight="1pt">
+                <v:stroke joinstyle="miter"/>
+              </v:oval>
+            </w:pict>
+          </mc:Fallback>
+        </mc:AlternateContent>
+      </w:r>
+      <w:r>
+        <w:rPr>
+          <w:noProof/>
+        </w:rPr>
+        <mc:AlternateContent>
+          <mc:Choice Requires="wps">
+            <w:drawing>
+              <wp:anchor distT="0" distB="0" distL="114300" distR="114300" simplePos="0" relativeHeight="251726848" behindDoc="0" locked="0" layoutInCell="1" allowOverlap="1" wp14:anchorId="593B7582" wp14:editId="5917D338">
+                <wp:simplePos x="0" y="0"/>
+                <wp:positionH relativeFrom="column">
+                  <wp:posOffset>2081551</wp:posOffset>
+                </wp:positionH>
+                <wp:positionV relativeFrom="paragraph">
+                  <wp:posOffset>3915312</wp:posOffset>
+                </wp:positionV>
+                <wp:extent cx="1698172" cy="661517"/>
+                <wp:effectExtent l="0" t="0" r="16510" b="24765"/>
+                <wp:wrapNone/>
+                <wp:docPr id="55" name="Oval 55"/>
+                <wp:cNvGraphicFramePr/>
+                <a:graphic xmlns:a="http://schemas.openxmlformats.org/drawingml/2006/main">
+                  <a:graphicData uri="http://schemas.microsoft.com/office/word/2010/wordprocessingShape">
+                    <wps:wsp>
+                      <wps:cNvSpPr/>
+                      <wps:spPr>
+                        <a:xfrm>
+                          <a:off x="0" y="0"/>
+                          <a:ext cx="1698172" cy="661517"/>
+                        </a:xfrm>
+                        <a:prstGeom prst="ellipse">
+                          <a:avLst/>
+                        </a:prstGeom>
+                        <a:noFill/>
+                      </wps:spPr>
+                      <wps:style>
+                        <a:lnRef idx="2">
+                          <a:schemeClr val="accent1">
+                            <a:shade val="50000"/>
+                          </a:schemeClr>
+                        </a:lnRef>
+                        <a:fillRef idx="1">
+                          <a:schemeClr val="accent1"/>
+                        </a:fillRef>
+                        <a:effectRef idx="0">
+                          <a:schemeClr val="accent1"/>
+                        </a:effectRef>
+                        <a:fontRef idx="minor">
+                          <a:schemeClr val="lt1"/>
+                        </a:fontRef>
+                      </wps:style>
+                      <wps:bodyPr rot="0" spcFirstLastPara="0" vertOverflow="overflow" horzOverflow="overflow" vert="horz" wrap="square" lIns="91440" tIns="45720" rIns="91440" bIns="45720" numCol="1" spcCol="0" rtlCol="0" fromWordArt="0" anchor="ctr" anchorCtr="0" forceAA="0" compatLnSpc="1">
+                        <a:prstTxWarp prst="textNoShape">
+                          <a:avLst/>
+                        </a:prstTxWarp>
+                        <a:noAutofit/>
+                      </wps:bodyPr>
+                    </wps:wsp>
+                  </a:graphicData>
+                </a:graphic>
+                <wp14:sizeRelH relativeFrom="margin">
+                  <wp14:pctWidth>0</wp14:pctWidth>
+                </wp14:sizeRelH>
+                <wp14:sizeRelV relativeFrom="margin">
+                  <wp14:pctHeight>0</wp14:pctHeight>
+                </wp14:sizeRelV>
+              </wp:anchor>
+            </w:drawing>
+          </mc:Choice>
+          <mc:Fallback>
+            <w:pict>
+              <v:oval w14:anchorId="0E2C452C" id="Oval 55" o:spid="_x0000_s1026" style="position:absolute;margin-left:163.9pt;margin-top:308.3pt;width:133.7pt;height:52.1pt;z-index:251726848;visibility:visible;mso-wrap-style:square;mso-width-percent:0;mso-height-percent:0;mso-wrap-distance-left:9pt;mso-wrap-distance-top:0;mso-wrap-distance-right:9pt;mso-wrap-distance-bottom:0;mso-position-horizontal:absolute;mso-position-horizontal-relative:text;mso-position-vertical:absolute;mso-position-vertical-relative:text;mso-width-percent:0;mso-height-percent:0;mso-width-relative:margin;mso-height-relative:margin;v-text-anchor:middle" o:gfxdata="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" filled="f" strokecolor="#1f3763 [1604]" strokeweight="1pt">
+                <v:stroke joinstyle="miter"/>
+              </v:oval>
+            </w:pict>
+          </mc:Fallback>
+        </mc:AlternateContent>
+      </w:r>
+      <w:r>
+        <w:rPr>
+          <w:noProof/>
+        </w:rPr>
+        <mc:AlternateContent>
+          <mc:Choice Requires="wps">
+            <w:drawing>
+              <wp:anchor distT="0" distB="0" distL="114300" distR="114300" simplePos="0" relativeHeight="251728896" behindDoc="0" locked="0" layoutInCell="1" allowOverlap="1" wp14:anchorId="593B7582" wp14:editId="5917D338">
+                <wp:simplePos x="0" y="0"/>
+                <wp:positionH relativeFrom="column">
+                  <wp:posOffset>2076297</wp:posOffset>
+                </wp:positionH>
+                <wp:positionV relativeFrom="paragraph">
+                  <wp:posOffset>6386977</wp:posOffset>
+                </wp:positionV>
+                <wp:extent cx="1698172" cy="661517"/>
+                <wp:effectExtent l="0" t="0" r="16510" b="24765"/>
+                <wp:wrapNone/>
+                <wp:docPr id="56" name="Oval 56"/>
+                <wp:cNvGraphicFramePr/>
+                <a:graphic xmlns:a="http://schemas.openxmlformats.org/drawingml/2006/main">
+                  <a:graphicData uri="http://schemas.microsoft.com/office/word/2010/wordprocessingShape">
+                    <wps:wsp>
+                      <wps:cNvSpPr/>
+                      <wps:spPr>
+                        <a:xfrm>
+                          <a:off x="0" y="0"/>
+                          <a:ext cx="1698172" cy="661517"/>
+                        </a:xfrm>
+                        <a:prstGeom prst="ellipse">
+                          <a:avLst/>
+                        </a:prstGeom>
+                        <a:noFill/>
+                      </wps:spPr>
+                      <wps:style>
+                        <a:lnRef idx="2">
+                          <a:schemeClr val="accent1">
+                            <a:shade val="50000"/>
+                          </a:schemeClr>
+                        </a:lnRef>
+                        <a:fillRef idx="1">
+                          <a:schemeClr val="accent1"/>
+                        </a:fillRef>
+                        <a:effectRef idx="0">
+                          <a:schemeClr val="accent1"/>
+                        </a:effectRef>
+                        <a:fontRef idx="minor">
+                          <a:schemeClr val="lt1"/>
+                        </a:fontRef>
+                      </wps:style>
+                      <wps:bodyPr rot="0" spcFirstLastPara="0" vertOverflow="overflow" horzOverflow="overflow" vert="horz" wrap="square" lIns="91440" tIns="45720" rIns="91440" bIns="45720" numCol="1" spcCol="0" rtlCol="0" fromWordArt="0" anchor="ctr" anchorCtr="0" forceAA="0" compatLnSpc="1">
+                        <a:prstTxWarp prst="textNoShape">
+                          <a:avLst/>
+                        </a:prstTxWarp>
+                        <a:noAutofit/>
+                      </wps:bodyPr>
+                    </wps:wsp>
+                  </a:graphicData>
+                </a:graphic>
+                <wp14:sizeRelH relativeFrom="margin">
+                  <wp14:pctWidth>0</wp14:pctWidth>
+                </wp14:sizeRelH>
+                <wp14:sizeRelV relativeFrom="margin">
+                  <wp14:pctHeight>0</wp14:pctHeight>
+                </wp14:sizeRelV>
+              </wp:anchor>
+            </w:drawing>
+          </mc:Choice>
+          <mc:Fallback>
+            <w:pict>
+              <v:oval w14:anchorId="2C555F5B" id="Oval 56" o:spid="_x0000_s1026" style="position:absolute;margin-left:163.5pt;margin-top:502.9pt;width:133.7pt;height:52.1pt;z-index:251728896;visibility:visible;mso-wrap-style:square;mso-width-percent:0;mso-height-percent:0;mso-wrap-distance-left:9pt;mso-wrap-distance-top:0;mso-wrap-distance-right:9pt;mso-wrap-distance-bottom:0;mso-position-horizontal:absolute;mso-position-horizontal-relative:text;mso-position-vertical:absolute;mso-position-vertical-relative:text;mso-width-percent:0;mso-height-percent:0;mso-width-relative:margin;mso-height-relative:margin;v-text-anchor:middle" o:gfxdata="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" filled="f" strokecolor="#1f3763 [1604]" strokeweight="1pt">
+                <v:stroke joinstyle="miter"/>
+              </v:oval>
+            </w:pict>
+          </mc:Fallback>
+        </mc:AlternateContent>
+      </w:r>
+      <w:r>
+        <w:rPr>
+          <w:noProof/>
+        </w:rPr>
+        <mc:AlternateContent>
+          <mc:Choice Requires="wps">
+            <w:drawing>
+              <wp:anchor distT="0" distB="0" distL="114300" distR="114300" simplePos="0" relativeHeight="251730944" behindDoc="0" locked="0" layoutInCell="1" allowOverlap="1" wp14:anchorId="593B7582" wp14:editId="5917D338">
+                <wp:simplePos x="0" y="0"/>
+                <wp:positionH relativeFrom="column">
+                  <wp:posOffset>2055970</wp:posOffset>
+                </wp:positionH>
+                <wp:positionV relativeFrom="paragraph">
+                  <wp:posOffset>4719355</wp:posOffset>
+                </wp:positionV>
+                <wp:extent cx="1698172" cy="661517"/>
+                <wp:effectExtent l="0" t="0" r="16510" b="24765"/>
+                <wp:wrapNone/>
+                <wp:docPr id="57" name="Oval 57"/>
+                <wp:cNvGraphicFramePr/>
+                <a:graphic xmlns:a="http://schemas.openxmlformats.org/drawingml/2006/main">
+                  <a:graphicData uri="http://schemas.microsoft.com/office/word/2010/wordprocessingShape">
+                    <wps:wsp>
+                      <wps:cNvSpPr/>
+                      <wps:spPr>
+                        <a:xfrm>
+                          <a:off x="0" y="0"/>
+                          <a:ext cx="1698172" cy="661517"/>
+                        </a:xfrm>
+                        <a:prstGeom prst="ellipse">
+                          <a:avLst/>
+                        </a:prstGeom>
+                        <a:noFill/>
+                      </wps:spPr>
+                      <wps:style>
+                        <a:lnRef idx="2">
+                          <a:schemeClr val="accent1">
+                            <a:shade val="50000"/>
+                          </a:schemeClr>
+                        </a:lnRef>
+                        <a:fillRef idx="1">
+                          <a:schemeClr val="accent1"/>
+                        </a:fillRef>
+                        <a:effectRef idx="0">
+                          <a:schemeClr val="accent1"/>
+                        </a:effectRef>
+                        <a:fontRef idx="minor">
+                          <a:schemeClr val="lt1"/>
+                        </a:fontRef>
+                      </wps:style>
+                      <wps:bodyPr rot="0" spcFirstLastPara="0" vertOverflow="overflow" horzOverflow="overflow" vert="horz" wrap="square" lIns="91440" tIns="45720" rIns="91440" bIns="45720" numCol="1" spcCol="0" rtlCol="0" fromWordArt="0" anchor="ctr" anchorCtr="0" forceAA="0" compatLnSpc="1">
+                        <a:prstTxWarp prst="textNoShape">
+                          <a:avLst/>
+                        </a:prstTxWarp>
+                        <a:noAutofit/>
+                      </wps:bodyPr>
+                    </wps:wsp>
+                  </a:graphicData>
+                </a:graphic>
+                <wp14:sizeRelH relativeFrom="margin">
+                  <wp14:pctWidth>0</wp14:pctWidth>
+                </wp14:sizeRelH>
+                <wp14:sizeRelV relativeFrom="margin">
+                  <wp14:pctHeight>0</wp14:pctHeight>
+                </wp14:sizeRelV>
+              </wp:anchor>
+            </w:drawing>
+          </mc:Choice>
+          <mc:Fallback>
+            <w:pict>
+              <v:oval w14:anchorId="37B5FF5B" id="Oval 57" o:spid="_x0000_s1026" style="position:absolute;margin-left:161.9pt;margin-top:371.6pt;width:133.7pt;height:52.1pt;z-index:251730944;visibility:visible;mso-wrap-style:square;mso-width-percent:0;mso-height-percent:0;mso-wrap-distance-left:9pt;mso-wrap-distance-top:0;mso-wrap-distance-right:9pt;mso-wrap-distance-bottom:0;mso-position-horizontal:absolute;mso-position-horizontal-relative:text;mso-position-vertical:absolute;mso-position-vertical-relative:text;mso-width-percent:0;mso-height-percent:0;mso-width-relative:margin;mso-height-relative:margin;v-text-anchor:middle" o:gfxdata="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" filled="f" strokecolor="#1f3763 [1604]" strokeweight="1pt">
+                <v:stroke joinstyle="miter"/>
+              </v:oval>
+            </w:pict>
+          </mc:Fallback>
+        </mc:AlternateContent>
+      </w:r>
+      <w:r>
+        <w:rPr>
+          <w:noProof/>
+        </w:rPr>
+        <mc:AlternateContent>
+          <mc:Choice Requires="wps">
+            <w:drawing>
+              <wp:anchor distT="0" distB="0" distL="114300" distR="114300" simplePos="0" relativeHeight="251732992" behindDoc="0" locked="0" layoutInCell="1" allowOverlap="1" wp14:anchorId="593B7582" wp14:editId="5917D338">
+                <wp:simplePos x="0" y="0"/>
+                <wp:positionH relativeFrom="column">
+                  <wp:posOffset>2076471</wp:posOffset>
+                </wp:positionH>
+                <wp:positionV relativeFrom="paragraph">
+                  <wp:posOffset>5492848</wp:posOffset>
+                </wp:positionV>
+                <wp:extent cx="1698172" cy="661517"/>
+                <wp:effectExtent l="0" t="0" r="16510" b="24765"/>
+                <wp:wrapNone/>
+                <wp:docPr id="58" name="Oval 58"/>
+                <wp:cNvGraphicFramePr/>
+                <a:graphic xmlns:a="http://schemas.openxmlformats.org/drawingml/2006/main">
+                  <a:graphicData uri="http://schemas.microsoft.com/office/word/2010/wordprocessingShape">
+                    <wps:wsp>
+                      <wps:cNvSpPr/>
+                      <wps:spPr>
+                        <a:xfrm>
+                          <a:off x="0" y="0"/>
+                          <a:ext cx="1698172" cy="661517"/>
+                        </a:xfrm>
+                        <a:prstGeom prst="ellipse">
+                          <a:avLst/>
+                        </a:prstGeom>
+                        <a:noFill/>
+                      </wps:spPr>
+                      <wps:style>
+                        <a:lnRef idx="2">
+                          <a:schemeClr val="accent1">
+                            <a:shade val="50000"/>
+                          </a:schemeClr>
+                        </a:lnRef>
+                        <a:fillRef idx="1">
+                          <a:schemeClr val="accent1"/>
+                        </a:fillRef>
+                        <a:effectRef idx="0">
+                          <a:schemeClr val="accent1"/>
+                        </a:effectRef>
+                        <a:fontRef idx="minor">
+                          <a:schemeClr val="lt1"/>
+                        </a:fontRef>
+                      </wps:style>
+                      <wps:bodyPr rot="0" spcFirstLastPara="0" vertOverflow="overflow" horzOverflow="overflow" vert="horz" wrap="square" lIns="91440" tIns="45720" rIns="91440" bIns="45720" numCol="1" spcCol="0" rtlCol="0" fromWordArt="0" anchor="ctr" anchorCtr="0" forceAA="0" compatLnSpc="1">
+                        <a:prstTxWarp prst="textNoShape">
+                          <a:avLst/>
+                        </a:prstTxWarp>
+                        <a:noAutofit/>
+                      </wps:bodyPr>
+                    </wps:wsp>
+                  </a:graphicData>
+                </a:graphic>
+                <wp14:sizeRelH relativeFrom="margin">
+                  <wp14:pctWidth>0</wp14:pctWidth>
+                </wp14:sizeRelH>
+                <wp14:sizeRelV relativeFrom="margin">
+                  <wp14:pctHeight>0</wp14:pctHeight>
+                </wp14:sizeRelV>
+              </wp:anchor>
+            </w:drawing>
+          </mc:Choice>
+          <mc:Fallback>
+            <w:pict>
+              <v:oval w14:anchorId="66897869" id="Oval 58" o:spid="_x0000_s1026" style="position:absolute;margin-left:163.5pt;margin-top:432.5pt;width:133.7pt;height:52.1pt;z-index:251732992;visibility:visible;mso-wrap-style:square;mso-width-percent:0;mso-height-percent:0;mso-wrap-distance-left:9pt;mso-wrap-distance-top:0;mso-wrap-distance-right:9pt;mso-wrap-distance-bottom:0;mso-position-horizontal:absolute;mso-position-horizontal-relative:text;mso-position-vertical:absolute;mso-position-vertical-relative:text;mso-width-percent:0;mso-height-percent:0;mso-width-relative:margin;mso-height-relative:margin;v-text-anchor:middle" o:gfxdata="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" filled="f" strokecolor="#1f3763 [1604]" strokeweight="1pt">
+                <v:stroke joinstyle="miter"/>
+              </v:oval>
+            </w:pict>
+          </mc:Fallback>
+        </mc:AlternateContent>
+      </w:r>
+      <w:r>
+        <w:rPr>
+          <w:noProof/>
+        </w:rPr>
+        <mc:AlternateContent>
+          <mc:Choice Requires="wps">
+            <w:drawing>
+              <wp:anchor distT="0" distB="0" distL="114300" distR="114300" simplePos="0" relativeHeight="251716608" behindDoc="0" locked="0" layoutInCell="1" allowOverlap="1">
+                <wp:simplePos x="0" y="0"/>
+                <wp:positionH relativeFrom="column">
+                  <wp:posOffset>209677</wp:posOffset>
+                </wp:positionH>
+                <wp:positionV relativeFrom="paragraph">
+                  <wp:posOffset>5576570</wp:posOffset>
+                </wp:positionV>
+                <wp:extent cx="674797" cy="0"/>
+                <wp:effectExtent l="0" t="0" r="0" b="0"/>
+                <wp:wrapNone/>
+                <wp:docPr id="45" name="Straight Connector 45"/>
+                <wp:cNvGraphicFramePr/>
+                <a:graphic xmlns:a="http://schemas.openxmlformats.org/drawingml/2006/main">
+                  <a:graphicData uri="http://schemas.microsoft.com/office/word/2010/wordprocessingShape">
+                    <wps:wsp>
+                      <wps:cNvCnPr/>
+                      <wps:spPr>
+                        <a:xfrm>
+                          <a:off x="0" y="0"/>
+                          <a:ext cx="674797" cy="0"/>
+                        </a:xfrm>
+                        <a:prstGeom prst="line">
+                          <a:avLst/>
+                        </a:prstGeom>
+                        <a:ln w="12700"/>
+                      </wps:spPr>
+                      <wps:style>
+                        <a:lnRef idx="1">
+                          <a:schemeClr val="accent1"/>
+                        </a:lnRef>
+                        <a:fillRef idx="0">
+                          <a:schemeClr val="accent1"/>
+                        </a:fillRef>
+                        <a:effectRef idx="0">
+                          <a:schemeClr val="accent1"/>
+                        </a:effectRef>
+                        <a:fontRef idx="minor">
+                          <a:schemeClr val="tx1"/>
+                        </a:fontRef>
+                      </wps:style>
+                      <wps:bodyPr/>
+                    </wps:wsp>
+                  </a:graphicData>
+                </a:graphic>
+              </wp:anchor>
+            </w:drawing>
+          </mc:Choice>
+          <mc:Fallback>
+            <w:pict>
+              <v:line w14:anchorId="5A58200F" id="Straight Connector 45" o:spid="_x0000_s1026" style="position:absolute;z-index:251716608;visibility:visible;mso-wrap-style:square;mso-wrap-distance-left:9pt;mso-wrap-distance-top:0;mso-wrap-distance-right:9pt;mso-wrap-distance-bottom:0;mso-position-horizontal:absolute;mso-position-horizontal-relative:text;mso-position-vertical:absolute;mso-position-vertical-relative:text" from="16.5pt,439.1pt" to="69.65pt,439.1pt" o:gfxdata="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" strokecolor="#4472c4 [3204]" strokeweight="1pt">
+                <v:stroke joinstyle="miter"/>
+              </v:line>
+            </w:pict>
+          </mc:Fallback>
+        </mc:AlternateContent>
+      </w:r>
+      <w:r>
+        <w:rPr>
+          <w:noProof/>
+        </w:rPr>
+        <mc:AlternateContent>
+          <mc:Choice Requires="wps">
+            <w:drawing>
+              <wp:anchor distT="0" distB="0" distL="114300" distR="114300" simplePos="0" relativeHeight="251719680" behindDoc="0" locked="0" layoutInCell="1" allowOverlap="1">
+                <wp:simplePos x="0" y="0"/>
+                <wp:positionH relativeFrom="column">
+                  <wp:posOffset>550107</wp:posOffset>
+                </wp:positionH>
+                <wp:positionV relativeFrom="paragraph">
+                  <wp:posOffset>5972939</wp:posOffset>
+                </wp:positionV>
+                <wp:extent cx="327619" cy="327120"/>
+                <wp:effectExtent l="0" t="0" r="34925" b="34925"/>
+                <wp:wrapNone/>
+                <wp:docPr id="48" name="Straight Connector 48"/>
+                <wp:cNvGraphicFramePr/>
+                <a:graphic xmlns:a="http://schemas.openxmlformats.org/drawingml/2006/main">
+                  <a:graphicData uri="http://schemas.microsoft.com/office/word/2010/wordprocessingShape">
+                    <wps:wsp>
+                      <wps:cNvCnPr/>
+                      <wps:spPr>
+                        <a:xfrm>
+                          <a:off x="0" y="0"/>
+                          <a:ext cx="327619" cy="327120"/>
+                        </a:xfrm>
+                        <a:prstGeom prst="line">
+                          <a:avLst/>
+                        </a:prstGeom>
+                        <a:ln w="12700"/>
+                      </wps:spPr>
+                      <wps:style>
+                        <a:lnRef idx="1">
+                          <a:schemeClr val="accent1"/>
+                        </a:lnRef>
+                        <a:fillRef idx="0">
+                          <a:schemeClr val="accent1"/>
+                        </a:fillRef>
+                        <a:effectRef idx="0">
+                          <a:schemeClr val="accent1"/>
+                        </a:effectRef>
+                        <a:fontRef idx="minor">
+                          <a:schemeClr val="tx1"/>
+                        </a:fontRef>
+                      </wps:style>
+                      <wps:bodyPr/>
+                    </wps:wsp>
+                  </a:graphicData>
+                </a:graphic>
+              </wp:anchor>
+            </w:drawing>
+          </mc:Choice>
+          <mc:Fallback>
+            <w:pict>
+              <v:line w14:anchorId="0D938076" id="Straight Connector 48" o:spid="_x0000_s1026" style="position:absolute;z-index:251719680;visibility:visible;mso-wrap-style:square;mso-wrap-distance-left:9pt;mso-wrap-distance-top:0;mso-wrap-distance-right:9pt;mso-wrap-distance-bottom:0;mso-position-horizontal:absolute;mso-position-horizontal-relative:text;mso-position-vertical:absolute;mso-position-vertical-relative:text" from="43.3pt,470.3pt" to="69.1pt,496.05pt" o:gfxdata="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" strokecolor="#4472c4 [3204]" strokeweight="1pt">
+                <v:stroke joinstyle="miter"/>
+              </v:line>
+            </w:pict>
+          </mc:Fallback>
+        </mc:AlternateContent>
+      </w:r>
+      <w:r>
+        <w:rPr>
+          <w:noProof/>
+        </w:rPr>
+        <mc:AlternateContent>
+          <mc:Choice Requires="wps">
+            <w:drawing>
+              <wp:anchor distT="0" distB="0" distL="114300" distR="114300" simplePos="0" relativeHeight="251718656" behindDoc="0" locked="0" layoutInCell="1" allowOverlap="1">
+                <wp:simplePos x="0" y="0"/>
+                <wp:positionH relativeFrom="column">
+                  <wp:posOffset>227378</wp:posOffset>
+                </wp:positionH>
+                <wp:positionV relativeFrom="paragraph">
+                  <wp:posOffset>5970494</wp:posOffset>
+                </wp:positionV>
+                <wp:extent cx="320284" cy="330064"/>
+                <wp:effectExtent l="0" t="0" r="22860" b="32385"/>
+                <wp:wrapNone/>
+                <wp:docPr id="47" name="Straight Connector 47"/>
+                <wp:cNvGraphicFramePr/>
+                <a:graphic xmlns:a="http://schemas.openxmlformats.org/drawingml/2006/main">
+                  <a:graphicData uri="http://schemas.microsoft.com/office/word/2010/wordprocessingShape">
+                    <wps:wsp>
+                      <wps:cNvCnPr/>
+                      <wps:spPr>
+                        <a:xfrm flipH="1">
+                          <a:off x="0" y="0"/>
+                          <a:ext cx="320284" cy="330064"/>
+                        </a:xfrm>
+                        <a:prstGeom prst="line">
+                          <a:avLst/>
+                        </a:prstGeom>
+                        <a:ln w="12700"/>
+                      </wps:spPr>
+                      <wps:style>
+                        <a:lnRef idx="1">
+                          <a:schemeClr val="accent1"/>
+                        </a:lnRef>
+                        <a:fillRef idx="0">
+                          <a:schemeClr val="accent1"/>
+                        </a:fillRef>
+                        <a:effectRef idx="0">
+                          <a:schemeClr val="accent1"/>
+                        </a:effectRef>
+                        <a:fontRef idx="minor">
+                          <a:schemeClr val="tx1"/>
+                        </a:fontRef>
+                      </wps:style>
+                      <wps:bodyPr/>
+                    </wps:wsp>
+                  </a:graphicData>
+                </a:graphic>
+              </wp:anchor>
+            </w:drawing>
+          </mc:Choice>
+          <mc:Fallback>
+            <w:pict>
+              <v:line w14:anchorId="463618E8" id="Straight Connector 47" o:spid="_x0000_s1026" style="position:absolute;flip:x;z-index:251718656;visibility:visible;mso-wrap-style:square;mso-wrap-distance-left:9pt;mso-wrap-distance-top:0;mso-wrap-distance-right:9pt;mso-wrap-distance-bottom:0;mso-position-horizontal:absolute;mso-position-horizontal-relative:text;mso-position-vertical:absolute;mso-position-vertical-relative:text" from="17.9pt,470.1pt" to="43.1pt,496.1pt" o:gfxdata="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" strokecolor="#4472c4 [3204]" strokeweight="1pt">
+                <v:stroke joinstyle="miter"/>
+              </v:line>
+            </w:pict>
+          </mc:Fallback>
+        </mc:AlternateContent>
+      </w:r>
+      <w:r>
+        <w:rPr>
+          <w:noProof/>
+        </w:rPr>
+        <mc:AlternateContent>
+          <mc:Choice Requires="wps">
+            <w:drawing>
+              <wp:anchor distT="0" distB="0" distL="114300" distR="114300" simplePos="0" relativeHeight="251715584" behindDoc="0" locked="0" layoutInCell="1" allowOverlap="1">
+                <wp:simplePos x="0" y="0"/>
+                <wp:positionH relativeFrom="column">
+                  <wp:posOffset>543872</wp:posOffset>
+                </wp:positionH>
+                <wp:positionV relativeFrom="paragraph">
+                  <wp:posOffset>5241549</wp:posOffset>
+                </wp:positionV>
+                <wp:extent cx="13859" cy="1052513"/>
+                <wp:effectExtent l="0" t="0" r="24765" b="33655"/>
+                <wp:wrapNone/>
+                <wp:docPr id="44" name="Straight Connector 44"/>
+                <wp:cNvGraphicFramePr/>
+                <a:graphic xmlns:a="http://schemas.openxmlformats.org/drawingml/2006/main">
+                  <a:graphicData uri="http://schemas.microsoft.com/office/word/2010/wordprocessingShape">
+                    <wps:wsp>
+                      <wps:cNvCnPr/>
+                      <wps:spPr>
+                        <a:xfrm flipH="1">
+                          <a:off x="0" y="0"/>
+                          <a:ext cx="13859" cy="1052513"/>
+                        </a:xfrm>
+                        <a:prstGeom prst="line">
+                          <a:avLst/>
+                        </a:prstGeom>
+                        <a:ln w="12700"/>
+                      </wps:spPr>
+                      <wps:style>
+                        <a:lnRef idx="1">
+                          <a:schemeClr val="accent1"/>
+                        </a:lnRef>
+                        <a:fillRef idx="0">
+                          <a:schemeClr val="accent1"/>
+                        </a:fillRef>
+                        <a:effectRef idx="0">
+                          <a:schemeClr val="accent1"/>
+                        </a:effectRef>
+                        <a:fontRef idx="minor">
+                          <a:schemeClr val="tx1"/>
+                        </a:fontRef>
+                      </wps:style>
+                      <wps:bodyPr/>
+                    </wps:wsp>
+                  </a:graphicData>
+                </a:graphic>
+                <wp14:sizeRelH relativeFrom="margin">
+                  <wp14:pctWidth>0</wp14:pctWidth>
+                </wp14:sizeRelH>
+                <wp14:sizeRelV relativeFrom="margin">
+                  <wp14:pctHeight>0</wp14:pctHeight>
+                </wp14:sizeRelV>
+              </wp:anchor>
+            </w:drawing>
+          </mc:Choice>
+          <mc:Fallback>
+            <w:pict>
+              <v:line w14:anchorId="75B95A57" id="Straight Connector 44" o:spid="_x0000_s1026" style="position:absolute;flip:x;z-index:251715584;visibility:visible;mso-wrap-style:square;mso-width-percent:0;mso-height-percent:0;mso-wrap-distance-left:9pt;mso-wrap-distance-top:0;mso-wrap-distance-right:9pt;mso-wrap-distance-bottom:0;mso-position-horizontal:absolute;mso-position-horizontal-relative:text;mso-position-vertical:absolute;mso-position-vertical-relative:text;mso-width-percent:0;mso-height-percent:0;mso-width-relative:margin;mso-height-relative:margin" from="42.8pt,412.7pt" to="43.9pt,495.6pt" o:gfxdata="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" strokecolor="#4472c4 [3204]" strokeweight="1pt">
+                <v:stroke joinstyle="miter"/>
+              </v:line>
+            </w:pict>
+          </mc:Fallback>
+        </mc:AlternateContent>
+      </w:r>
+      <w:r>
+        <w:rPr>
+          <w:noProof/>
+        </w:rPr>
+        <mc:AlternateContent>
+          <mc:Choice Requires="wps">
+            <w:drawing>
+              <wp:anchor distT="0" distB="0" distL="114300" distR="114300" simplePos="0" relativeHeight="251714560" behindDoc="0" locked="0" layoutInCell="1" allowOverlap="1">
+                <wp:simplePos x="0" y="0"/>
+                <wp:positionH relativeFrom="column">
+                  <wp:posOffset>357188</wp:posOffset>
+                </wp:positionH>
+                <wp:positionV relativeFrom="paragraph">
+                  <wp:posOffset>4857750</wp:posOffset>
+                </wp:positionV>
+                <wp:extent cx="394335" cy="382905"/>
+                <wp:effectExtent l="0" t="0" r="24765" b="17145"/>
+                <wp:wrapNone/>
+                <wp:docPr id="43" name="Oval 43"/>
+                <wp:cNvGraphicFramePr/>
+                <a:graphic xmlns:a="http://schemas.openxmlformats.org/drawingml/2006/main">
+                  <a:graphicData uri="http://schemas.microsoft.com/office/word/2010/wordprocessingShape">
+                    <wps:wsp>
+                      <wps:cNvSpPr/>
+                      <wps:spPr>
+                        <a:xfrm>
+                          <a:off x="0" y="0"/>
+                          <a:ext cx="394335" cy="382905"/>
+                        </a:xfrm>
+                        <a:prstGeom prst="ellipse">
+                          <a:avLst/>
+                        </a:prstGeom>
+                        <a:noFill/>
+                      </wps:spPr>
+                      <wps:style>
+                        <a:lnRef idx="2">
+                          <a:schemeClr val="accent1">
+                            <a:shade val="50000"/>
+                          </a:schemeClr>
+                        </a:lnRef>
+                        <a:fillRef idx="1">
+                          <a:schemeClr val="accent1"/>
+                        </a:fillRef>
+                        <a:effectRef idx="0">
+                          <a:schemeClr val="accent1"/>
+                        </a:effectRef>
+                        <a:fontRef idx="minor">
+                          <a:schemeClr val="lt1"/>
+                        </a:fontRef>
+                      </wps:style>
+                      <wps:bodyPr rot="0" spcFirstLastPara="0" vertOverflow="overflow" horzOverflow="overflow" vert="horz" wrap="square" lIns="91440" tIns="45720" rIns="91440" bIns="45720" numCol="1" spcCol="0" rtlCol="0" fromWordArt="0" anchor="ctr" anchorCtr="0" forceAA="0" compatLnSpc="1">
+                        <a:prstTxWarp prst="textNoShape">
+                          <a:avLst/>
+                        </a:prstTxWarp>
+                        <a:noAutofit/>
+                      </wps:bodyPr>
+                    </wps:wsp>
+                  </a:graphicData>
+                </a:graphic>
+                <wp14:sizeRelH relativeFrom="margin">
+                  <wp14:pctWidth>0</wp14:pctWidth>
+                </wp14:sizeRelH>
+                <wp14:sizeRelV relativeFrom="margin">
+                  <wp14:pctHeight>0</wp14:pctHeight>
+                </wp14:sizeRelV>
+              </wp:anchor>
+            </w:drawing>
+          </mc:Choice>
+          <mc:Fallback>
+            <w:pict>
+              <v:oval w14:anchorId="41AFBD93" id="Oval 43" o:spid="_x0000_s1026" style="position:absolute;margin-left:28.15pt;margin-top:382.5pt;width:31.05pt;height:30.15pt;z-index:251714560;visibility:visible;mso-wrap-style:square;mso-width-percent:0;mso-height-percent:0;mso-wrap-distance-left:9pt;mso-wrap-distance-top:0;mso-wrap-distance-right:9pt;mso-wrap-distance-bottom:0;mso-position-horizontal:absolute;mso-position-horizontal-relative:text;mso-position-vertical:absolute;mso-position-vertical-relative:text;mso-width-percent:0;mso-height-percent:0;mso-width-relative:margin;mso-height-relative:margin;v-text-anchor:middle" o:gfxdata="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" filled="f" strokecolor="#1f3763 [1604]" strokeweight="1pt">
+                <v:stroke joinstyle="miter"/>
+              </v:oval>
+            </w:pict>
+          </mc:Fallback>
+        </mc:AlternateContent>
+      </w:r>
+      <w:r>
+        <w:br w:type="page"/>
+      </w:r>
+      <w:r>
+        <w:rPr>
+          <w:noProof/>
+        </w:rPr>
+        <w:lastRenderedPageBreak/>
         <mc:AlternateContent>
           <mc:Choice Requires="wps">
             <w:drawing>
@@ -64,7 +1340,7 @@
           </mc:Choice>
           <mc:Fallback>
             <w:pict>
-              <v:shapetype w14:anchorId="5C7251D2" id="_x0000_t32" coordsize="21600,21600" o:spt="32" o:oned="t" path="m,l21600,21600e" filled="f">
+              <v:shapetype w14:anchorId="3A121856" id="_x0000_t32" coordsize="21600,21600" o:spt="32" o:oned="t" path="m,l21600,21600e" filled="f">
                 <v:path arrowok="t" fillok="f" o:connecttype="none"/>
                 <o:lock v:ext="edit" shapetype="t"/>
               </v:shapetype>
@@ -134,7 +1410,7 @@
           </mc:Choice>
           <mc:Fallback>
             <w:pict>
-              <v:shape w14:anchorId="15A7F37E" id="Straight Arrow Connector 41" o:spid="_x0000_s1026" type="#_x0000_t32" style="position:absolute;margin-left:285.45pt;margin-top:527.75pt;width:15.6pt;height:91.15pt;z-index:251712512;visibility:visible;mso-wrap-style:square;mso-wrap-distance-left:9pt;mso-wrap-distance-top:0;mso-wrap-distance-right:9pt;mso-wrap-distance-bottom:0;mso-position-horizontal:absolute;mso-position-horizontal-relative:text;mso-position-vertical:absolute;mso-position-vertical-relative:text" o:gfxdata="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" strokecolor="#4472c4 [3204]" strokeweight=".5pt">
+              <v:shape w14:anchorId="02D53428" id="Straight Arrow Connector 41" o:spid="_x0000_s1026" type="#_x0000_t32" style="position:absolute;margin-left:285.45pt;margin-top:527.75pt;width:15.6pt;height:91.15pt;z-index:251712512;visibility:visible;mso-wrap-style:square;mso-wrap-distance-left:9pt;mso-wrap-distance-top:0;mso-wrap-distance-right:9pt;mso-wrap-distance-bottom:0;mso-position-horizontal:absolute;mso-position-horizontal-relative:text;mso-position-vertical:absolute;mso-position-vertical-relative:text" o:gfxdata="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" strokecolor="#4472c4 [3204]" strokeweight=".5pt">
                 <v:stroke endarrow="open" joinstyle="miter"/>
               </v:shape>
             </w:pict>
@@ -197,7 +1473,7 @@
           </mc:Choice>
           <mc:Fallback>
             <w:pict>
-              <v:line w14:anchorId="4BF4ADF2" id="Straight Connector 40" o:spid="_x0000_s1026" style="position:absolute;z-index:251711488;visibility:visible;mso-wrap-style:square;mso-wrap-distance-left:9pt;mso-wrap-distance-top:0;mso-wrap-distance-right:9pt;mso-wrap-distance-bottom:0;mso-position-horizontal:absolute;mso-position-horizontal-relative:text;mso-position-vertical:absolute;mso-position-vertical-relative:text" from="285.45pt,527.95pt" to="306.05pt,647.6pt" o:gfxdata="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" strokecolor="#4472c4 [3204]" strokeweight=".5pt">
+              <v:line w14:anchorId="098413A5" id="Straight Connector 40" o:spid="_x0000_s1026" style="position:absolute;z-index:251711488;visibility:visible;mso-wrap-style:square;mso-wrap-distance-left:9pt;mso-wrap-distance-top:0;mso-wrap-distance-right:9pt;mso-wrap-distance-bottom:0;mso-position-horizontal:absolute;mso-position-horizontal-relative:text;mso-position-vertical:absolute;mso-position-vertical-relative:text" from="285.45pt,527.95pt" to="306.05pt,647.6pt" o:gfxdata="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" strokecolor="#4472c4 [3204]" strokeweight=".5pt">
                 <v:stroke joinstyle="miter"/>
               </v:line>
             </w:pict>
@@ -260,7 +1536,7 @@
           </mc:Choice>
           <mc:Fallback>
             <w:pict>
-              <v:line w14:anchorId="2856D7CE" id="Straight Connector 39" o:spid="_x0000_s1026" style="position:absolute;flip:x;z-index:251710464;visibility:visible;mso-wrap-style:square;mso-wrap-distance-left:9pt;mso-wrap-distance-top:0;mso-wrap-distance-right:9pt;mso-wrap-distance-bottom:0;mso-position-horizontal:absolute;mso-position-horizontal-relative:text;mso-position-vertical:absolute;mso-position-vertical-relative:text" from="169.8pt,527.7pt" to="244.65pt,581.45pt" o:gfxdata="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" strokecolor="#4472c4 [3204]" strokeweight=".5pt">
+              <v:line w14:anchorId="39B30F71" id="Straight Connector 39" o:spid="_x0000_s1026" style="position:absolute;flip:x;z-index:251710464;visibility:visible;mso-wrap-style:square;mso-wrap-distance-left:9pt;mso-wrap-distance-top:0;mso-wrap-distance-right:9pt;mso-wrap-distance-bottom:0;mso-position-horizontal:absolute;mso-position-horizontal-relative:text;mso-position-vertical:absolute;mso-position-vertical-relative:text" from="169.8pt,527.7pt" to="244.65pt,581.45pt" o:gfxdata="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" strokecolor="#4472c4 [3204]" strokeweight=".5pt">
                 <v:stroke joinstyle="miter"/>
               </v:line>
             </w:pict>
@@ -323,7 +1599,7 @@
           </mc:Choice>
           <mc:Fallback>
             <w:pict>
-              <v:line w14:anchorId="38529C91" id="Straight Connector 38" o:spid="_x0000_s1026" style="position:absolute;flip:x;z-index:251709440;visibility:visible;mso-wrap-style:square;mso-wrap-distance-left:9pt;mso-wrap-distance-top:0;mso-wrap-distance-right:9pt;mso-wrap-distance-bottom:0;mso-position-horizontal:absolute;mso-position-horizontal-relative:text;mso-position-vertical:absolute;mso-position-vertical-relative:text" from="379.1pt,124.65pt" to="442.4pt,204.85pt" o:gfxdata="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" strokecolor="#4472c4 [3204]" strokeweight=".5pt">
+              <v:line w14:anchorId="3746072A" id="Straight Connector 38" o:spid="_x0000_s1026" style="position:absolute;flip:x;z-index:251709440;visibility:visible;mso-wrap-style:square;mso-wrap-distance-left:9pt;mso-wrap-distance-top:0;mso-wrap-distance-right:9pt;mso-wrap-distance-bottom:0;mso-position-horizontal:absolute;mso-position-horizontal-relative:text;mso-position-vertical:absolute;mso-position-vertical-relative:text" from="379.1pt,124.65pt" to="442.4pt,204.85pt" o:gfxdata="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" strokecolor="#4472c4 [3204]" strokeweight=".5pt">
                 <v:stroke joinstyle="miter"/>
               </v:line>
             </w:pict>
@@ -386,7 +1662,7 @@
           </mc:Choice>
           <mc:Fallback>
             <w:pict>
-              <v:line w14:anchorId="2CFB7EE8" id="Straight Connector 37" o:spid="_x0000_s1026" style="position:absolute;z-index:251708416;visibility:visible;mso-wrap-style:square;mso-wrap-distance-left:9pt;mso-wrap-distance-top:0;mso-wrap-distance-right:9pt;mso-wrap-distance-bottom:0;mso-position-horizontal:absolute;mso-position-horizontal-relative:text;mso-position-vertical:absolute;mso-position-vertical-relative:text" from="283.65pt,124.65pt" to="350.7pt,207.45pt" o:gfxdata="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" strokecolor="#4472c4 [3204]" strokeweight=".5pt">
+              <v:line w14:anchorId="14EE53B2" id="Straight Connector 37" o:spid="_x0000_s1026" style="position:absolute;z-index:251708416;visibility:visible;mso-wrap-style:square;mso-wrap-distance-left:9pt;mso-wrap-distance-top:0;mso-wrap-distance-right:9pt;mso-wrap-distance-bottom:0;mso-position-horizontal:absolute;mso-position-horizontal-relative:text;mso-position-vertical:absolute;mso-position-vertical-relative:text" from="283.65pt,124.65pt" to="350.7pt,207.45pt" o:gfxdata="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" strokecolor="#4472c4 [3204]" strokeweight=".5pt">
                 <v:stroke joinstyle="miter"/>
               </v:line>
             </w:pict>
@@ -452,7 +1728,7 @@
           </mc:Choice>
           <mc:Fallback>
             <w:pict>
-              <v:shape w14:anchorId="2470A65D" id="Straight Arrow Connector 33" o:spid="_x0000_s1026" type="#_x0000_t32" style="position:absolute;margin-left:190.95pt;margin-top:295.2pt;width:57.55pt;height:52.75pt;flip:x y;z-index:251707392;visibility:visible;mso-wrap-style:square;mso-wrap-distance-left:9pt;mso-wrap-distance-top:0;mso-wrap-distance-right:9pt;mso-wrap-distance-bottom:0;mso-position-horizontal:absolute;mso-position-horizontal-relative:text;mso-position-vertical:absolute;mso-position-vertical-relative:text" o:gfxdata="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" strokecolor="#4472c4 [3204]" strokeweight=".5pt">
+              <v:shape w14:anchorId="551EF530" id="Straight Arrow Connector 33" o:spid="_x0000_s1026" type="#_x0000_t32" style="position:absolute;margin-left:190.95pt;margin-top:295.2pt;width:57.55pt;height:52.75pt;flip:x y;z-index:251707392;visibility:visible;mso-wrap-style:square;mso-wrap-distance-left:9pt;mso-wrap-distance-top:0;mso-wrap-distance-right:9pt;mso-wrap-distance-bottom:0;mso-position-horizontal:absolute;mso-position-horizontal-relative:text;mso-position-vertical:absolute;mso-position-vertical-relative:text" o:gfxdata="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" strokecolor="#4472c4 [3204]" strokeweight=".5pt">
                 <v:stroke endarrow="open" joinstyle="miter"/>
               </v:shape>
             </w:pict>
@@ -521,7 +1797,7 @@
           </mc:Choice>
           <mc:Fallback>
             <w:pict>
-              <v:line w14:anchorId="77A7AB9B" id="Straight Connector 32" o:spid="_x0000_s1026" style="position:absolute;flip:x y;z-index:251706368;visibility:visible;mso-wrap-style:square;mso-width-percent:0;mso-height-percent:0;mso-wrap-distance-left:9pt;mso-wrap-distance-top:0;mso-wrap-distance-right:9pt;mso-wrap-distance-bottom:0;mso-position-horizontal:absolute;mso-position-horizontal-relative:text;mso-position-vertical:absolute;mso-position-vertical-relative:text;mso-width-percent:0;mso-height-percent:0;mso-width-relative:margin;mso-height-relative:margin" from="172.2pt,277.95pt" to="248.5pt,348.2pt" o:gfxdata="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" strokecolor="#4472c4 [3204]" strokeweight=".5pt">
+              <v:line w14:anchorId="3440C07B" id="Straight Connector 32" o:spid="_x0000_s1026" style="position:absolute;flip:x y;z-index:251706368;visibility:visible;mso-wrap-style:square;mso-width-percent:0;mso-height-percent:0;mso-wrap-distance-left:9pt;mso-wrap-distance-top:0;mso-wrap-distance-right:9pt;mso-wrap-distance-bottom:0;mso-position-horizontal:absolute;mso-position-horizontal-relative:text;mso-position-vertical:absolute;mso-position-vertical-relative:text;mso-width-percent:0;mso-height-percent:0;mso-width-relative:margin;mso-height-relative:margin" from="172.2pt,277.95pt" to="248.5pt,348.2pt" o:gfxdata="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" strokecolor="#4472c4 [3204]" strokeweight=".5pt">
                 <v:stroke joinstyle="miter"/>
               </v:line>
             </w:pict>
@@ -584,7 +1860,7 @@
           </mc:Choice>
           <mc:Fallback>
             <w:pict>
-              <v:line w14:anchorId="40910C08" id="Straight Connector 31" o:spid="_x0000_s1026" style="position:absolute;z-index:251705344;visibility:visible;mso-wrap-style:square;mso-wrap-distance-left:9pt;mso-wrap-distance-top:0;mso-wrap-distance-right:9pt;mso-wrap-distance-bottom:0;mso-position-horizontal:absolute;mso-position-horizontal-relative:text;mso-position-vertical:absolute;mso-position-vertical-relative:text" from="342.6pt,303.45pt" to="346.35pt,308.4pt" o:gfxdata="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" strokecolor="#4472c4 [3204]" strokeweight=".5pt">
+              <v:line w14:anchorId="554DD7E7" id="Straight Connector 31" o:spid="_x0000_s1026" style="position:absolute;z-index:251705344;visibility:visible;mso-wrap-style:square;mso-wrap-distance-left:9pt;mso-wrap-distance-top:0;mso-wrap-distance-right:9pt;mso-wrap-distance-bottom:0;mso-position-horizontal:absolute;mso-position-horizontal-relative:text;mso-position-vertical:absolute;mso-position-vertical-relative:text" from="342.6pt,303.45pt" to="346.35pt,308.4pt" o:gfxdata="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" strokecolor="#4472c4 [3204]" strokeweight=".5pt">
                 <v:stroke joinstyle="miter"/>
               </v:line>
             </w:pict>
@@ -647,7 +1923,7 @@
           </mc:Choice>
           <mc:Fallback>
             <w:pict>
-              <v:line w14:anchorId="7CFE7EEA" id="Straight Connector 30" o:spid="_x0000_s1026" style="position:absolute;z-index:251703296;visibility:visible;mso-wrap-style:square;mso-wrap-distance-left:9pt;mso-wrap-distance-top:0;mso-wrap-distance-right:9pt;mso-wrap-distance-bottom:0;mso-position-horizontal:absolute;mso-position-horizontal-relative:text;mso-position-vertical:absolute;mso-position-vertical-relative:text" from="344.4pt,302.1pt" to="348.15pt,307.05pt" o:gfxdata="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" strokecolor="#4472c4 [3204]" strokeweight=".5pt">
+              <v:line w14:anchorId="52B840CD" id="Straight Connector 30" o:spid="_x0000_s1026" style="position:absolute;z-index:251703296;visibility:visible;mso-wrap-style:square;mso-wrap-distance-left:9pt;mso-wrap-distance-top:0;mso-wrap-distance-right:9pt;mso-wrap-distance-bottom:0;mso-position-horizontal:absolute;mso-position-horizontal-relative:text;mso-position-vertical:absolute;mso-position-vertical-relative:text" from="344.4pt,302.1pt" to="348.15pt,307.05pt" o:gfxdata="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" strokecolor="#4472c4 [3204]" strokeweight=".5pt">
                 <v:stroke joinstyle="miter"/>
               </v:line>
             </w:pict>
@@ -716,7 +1992,7 @@
           </mc:Choice>
           <mc:Fallback>
             <w:pict>
-              <v:line w14:anchorId="2F80614E" id="Straight Connector 28" o:spid="_x0000_s1026" style="position:absolute;flip:x;z-index:251702272;visibility:visible;mso-wrap-style:square;mso-width-percent:0;mso-height-percent:0;mso-wrap-distance-left:9pt;mso-wrap-distance-top:0;mso-wrap-distance-right:9pt;mso-wrap-distance-bottom:0;mso-position-horizontal:absolute;mso-position-horizontal-relative:text;mso-position-vertical:absolute;mso-position-vertical-relative:text;mso-width-percent:0;mso-height-percent:0;mso-width-relative:margin;mso-height-relative:margin" from="285.9pt,292.65pt" to="362.85pt,347.95pt" o:gfxdata="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" strokecolor="#4472c4 [3204]" strokeweight=".5pt">
+              <v:line w14:anchorId="600AA166" id="Straight Connector 28" o:spid="_x0000_s1026" style="position:absolute;flip:x;z-index:251702272;visibility:visible;mso-wrap-style:square;mso-width-percent:0;mso-height-percent:0;mso-wrap-distance-left:9pt;mso-wrap-distance-top:0;mso-wrap-distance-right:9pt;mso-wrap-distance-bottom:0;mso-position-horizontal:absolute;mso-position-horizontal-relative:text;mso-position-vertical:absolute;mso-position-vertical-relative:text;mso-width-percent:0;mso-height-percent:0;mso-width-relative:margin;mso-height-relative:margin" from="285.9pt,292.65pt" to="362.85pt,347.95pt" o:gfxdata="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" strokecolor="#4472c4 [3204]" strokeweight=".5pt">
                 <v:stroke joinstyle="miter"/>
               </v:line>
             </w:pict>
@@ -785,7 +2061,7 @@
           </mc:Choice>
           <mc:Fallback>
             <w:pict>
-              <v:line w14:anchorId="587541BC" id="Straight Connector 25" o:spid="_x0000_s1026" style="position:absolute;flip:x;z-index:251700224;visibility:visible;mso-wrap-style:square;mso-width-percent:0;mso-height-percent:0;mso-wrap-distance-left:9pt;mso-wrap-distance-top:0;mso-wrap-distance-right:9pt;mso-wrap-distance-bottom:0;mso-position-horizontal:absolute;mso-position-horizontal-relative:text;mso-position-vertical:absolute;mso-position-vertical-relative:text;mso-width-percent:0;mso-height-percent:0;mso-width-relative:margin;mso-height-relative:margin" from="270.75pt,380.15pt" to="271.05pt,417.75pt" o:gfxdata="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" strokecolor="#4472c4 [3204]" strokeweight=".5pt">
+              <v:line w14:anchorId="785BEBD2" id="Straight Connector 25" o:spid="_x0000_s1026" style="position:absolute;flip:x;z-index:251700224;visibility:visible;mso-wrap-style:square;mso-width-percent:0;mso-height-percent:0;mso-wrap-distance-left:9pt;mso-wrap-distance-top:0;mso-wrap-distance-right:9pt;mso-wrap-distance-bottom:0;mso-position-horizontal:absolute;mso-position-horizontal-relative:text;mso-position-vertical:absolute;mso-position-vertical-relative:text;mso-width-percent:0;mso-height-percent:0;mso-width-relative:margin;mso-height-relative:margin" from="270.75pt,380.15pt" to="271.05pt,417.75pt" o:gfxdata="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" strokecolor="#4472c4 [3204]" strokeweight=".5pt">
                 <v:stroke joinstyle="miter"/>
               </v:line>
             </w:pict>
@@ -852,7 +2128,7 @@
           </mc:Choice>
           <mc:Fallback>
             <w:pict>
-              <v:shape w14:anchorId="5D7ECD36" id="Straight Arrow Connector 26" o:spid="_x0000_s1026" type="#_x0000_t32" style="position:absolute;margin-left:0;margin-top:387.3pt;width:.15pt;height:30.45pt;flip:x;z-index:251701248;visibility:visible;mso-wrap-style:square;mso-wrap-distance-left:9pt;mso-wrap-distance-top:0;mso-wrap-distance-right:9pt;mso-wrap-distance-bottom:0;mso-position-horizontal:center;mso-position-horizontal-relative:margin;mso-position-vertical:absolute;mso-position-vertical-relative:text" o:gfxdata="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" strokecolor="#4472c4 [3204]" strokeweight=".5pt">
+              <v:shape w14:anchorId="669F37FE" id="Straight Arrow Connector 26" o:spid="_x0000_s1026" type="#_x0000_t32" style="position:absolute;margin-left:0;margin-top:387.3pt;width:.15pt;height:30.45pt;flip:x;z-index:251701248;visibility:visible;mso-wrap-style:square;mso-wrap-distance-left:9pt;mso-wrap-distance-top:0;mso-wrap-distance-right:9pt;mso-wrap-distance-bottom:0;mso-position-horizontal:center;mso-position-horizontal-relative:margin;mso-position-vertical:absolute;mso-position-vertical-relative:text" o:gfxdata="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" strokecolor="#4472c4 [3204]" strokeweight=".5pt">
                 <v:stroke startarrow="open" joinstyle="miter"/>
                 <w10:wrap anchorx="margin"/>
               </v:shape>
@@ -916,7 +2192,7 @@
           </mc:Choice>
           <mc:Fallback>
             <w:pict>
-              <v:line w14:anchorId="4F4F2CC1" id="Straight Connector 24" o:spid="_x0000_s1026" style="position:absolute;flip:x;z-index:251698176;visibility:visible;mso-wrap-style:square;mso-wrap-distance-left:9pt;mso-wrap-distance-top:0;mso-wrap-distance-right:9pt;mso-wrap-distance-bottom:0;mso-position-horizontal:absolute;mso-position-horizontal-relative:text;mso-position-vertical:absolute;mso-position-vertical-relative:text" from="270.75pt,450.15pt" to="271.05pt,495.6pt" o:gfxdata="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" strokecolor="#4472c4 [3204]" strokeweight=".5pt">
+              <v:line w14:anchorId="2DE7C18D" id="Straight Connector 24" o:spid="_x0000_s1026" style="position:absolute;flip:x;z-index:251698176;visibility:visible;mso-wrap-style:square;mso-wrap-distance-left:9pt;mso-wrap-distance-top:0;mso-wrap-distance-right:9pt;mso-wrap-distance-bottom:0;mso-position-horizontal:absolute;mso-position-horizontal-relative:text;mso-position-vertical:absolute;mso-position-vertical-relative:text" from="270.75pt,450.15pt" to="271.05pt,495.6pt" o:gfxdata="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" strokecolor="#4472c4 [3204]" strokeweight=".5pt">
                 <v:stroke joinstyle="miter"/>
               </v:line>
             </w:pict>
@@ -982,7 +2258,7 @@
           </mc:Choice>
           <mc:Fallback>
             <w:pict>
-              <v:shape w14:anchorId="3C838995" id="Straight Arrow Connector 21" o:spid="_x0000_s1026" type="#_x0000_t32" style="position:absolute;margin-left:0;margin-top:450.35pt;width:.15pt;height:37.8pt;flip:x;z-index:251697152;visibility:visible;mso-wrap-style:square;mso-wrap-distance-left:9pt;mso-wrap-distance-top:0;mso-wrap-distance-right:9pt;mso-wrap-distance-bottom:0;mso-position-horizontal:center;mso-position-horizontal-relative:margin;mso-position-vertical:absolute;mso-position-vertical-relative:text" o:gfxdata="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" strokecolor="#4472c4 [3204]" strokeweight=".5pt">
+              <v:shape w14:anchorId="05090C4B" id="Straight Arrow Connector 21" o:spid="_x0000_s1026" type="#_x0000_t32" style="position:absolute;margin-left:0;margin-top:450.35pt;width:.15pt;height:37.8pt;flip:x;z-index:251697152;visibility:visible;mso-wrap-style:square;mso-wrap-distance-left:9pt;mso-wrap-distance-top:0;mso-wrap-distance-right:9pt;mso-wrap-distance-bottom:0;mso-position-horizontal:center;mso-position-horizontal-relative:margin;mso-position-vertical:absolute;mso-position-vertical-relative:text" o:gfxdata="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" strokecolor="#4472c4 [3204]" strokeweight=".5pt">
                 <v:stroke endarrow="open" joinstyle="miter"/>
                 <w10:wrap anchorx="margin"/>
               </v:shape>
@@ -1054,7 +2330,7 @@
           </mc:Choice>
           <mc:Fallback>
             <w:pict>
-              <v:rect w14:anchorId="1BCACF5F" id="Rectangle 19" o:spid="_x0000_s1026" style="position:absolute;margin-left:231.45pt;margin-top:500.7pt;width:76.5pt;height:21.9pt;z-index:251694080;visibility:visible;mso-wrap-style:square;mso-wrap-distance-left:9pt;mso-wrap-distance-top:0;mso-wrap-distance-right:9pt;mso-wrap-distance-bottom:0;mso-position-horizontal:absolute;mso-position-horizontal-relative:text;mso-position-vertical:absolute;mso-position-vertical-relative:text;v-text-anchor:middle" o:gfxdata="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" filled="f" strokecolor="#1f3763 [1604]" strokeweight="1pt"/>
+              <v:rect w14:anchorId="10D0BD7F" id="Rectangle 19" o:spid="_x0000_s1026" style="position:absolute;margin-left:231.45pt;margin-top:500.7pt;width:76.5pt;height:21.9pt;z-index:251694080;visibility:visible;mso-wrap-style:square;mso-wrap-distance-left:9pt;mso-wrap-distance-top:0;mso-wrap-distance-right:9pt;mso-wrap-distance-bottom:0;mso-position-horizontal:absolute;mso-position-horizontal-relative:text;mso-position-vertical:absolute;mso-position-vertical-relative:text;v-text-anchor:middle" o:gfxdata="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" filled="f" strokecolor="#1f3763 [1604]" strokeweight="1pt"/>
             </w:pict>
           </mc:Fallback>
         </mc:AlternateContent>
@@ -1128,7 +2404,7 @@
           </mc:Choice>
           <mc:Fallback>
             <w:pict>
-              <v:rect w14:anchorId="496BD7B3" id="Rectangle 16" o:spid="_x0000_s1026" style="position:absolute;margin-left:231.15pt;margin-top:352.8pt;width:76.5pt;height:21.9pt;z-index:251692032;visibility:visible;mso-wrap-style:square;mso-wrap-distance-left:9pt;mso-wrap-distance-top:0;mso-wrap-distance-right:9pt;mso-wrap-distance-bottom:0;mso-position-horizontal:absolute;mso-position-horizontal-relative:text;mso-position-vertical:absolute;mso-position-vertical-relative:text;v-text-anchor:middle" o:gfxdata="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" filled="f" strokecolor="#4472c4 [3204]" strokeweight="1pt"/>
+              <v:rect w14:anchorId="550938C2" id="Rectangle 16" o:spid="_x0000_s1026" style="position:absolute;margin-left:231.15pt;margin-top:352.8pt;width:76.5pt;height:21.9pt;z-index:251692032;visibility:visible;mso-wrap-style:square;mso-wrap-distance-left:9pt;mso-wrap-distance-top:0;mso-wrap-distance-right:9pt;mso-wrap-distance-bottom:0;mso-position-horizontal:absolute;mso-position-horizontal-relative:text;mso-position-vertical:absolute;mso-position-vertical-relative:text;v-text-anchor:middle" o:gfxdata="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" filled="f" strokecolor="#4472c4 [3204]" strokeweight="1pt"/>
             </w:pict>
           </mc:Fallback>
         </mc:AlternateContent>
@@ -1226,11 +2502,7 @@
           </mc:Choice>
           <mc:Fallback>
             <w:pict>
-              <v:shapetype w14:anchorId="3FA19082" id="_x0000_t202" coordsize="21600,21600" o:spt="202" path="m,l,21600r21600,l21600,xe">
-                <v:stroke joinstyle="miter"/>
-                <v:path gradientshapeok="t" o:connecttype="rect"/>
-              </v:shapetype>
-              <v:shape id="Text Box 12" o:spid="_x0000_s1026" type="#_x0000_t202" style="position:absolute;margin-left:306pt;margin-top:237.75pt;width:127.5pt;height:28.85pt;z-index:251684864;visibility:visible;mso-wrap-style:square;mso-width-percent:0;mso-height-percent:0;mso-wrap-distance-left:9pt;mso-wrap-distance-top:3.6pt;mso-wrap-distance-right:9pt;mso-wrap-distance-bottom:3.6pt;mso-position-horizontal:absolute;mso-position-horizontal-relative:margin;mso-position-vertical:absolute;mso-position-vertical-relative:text;mso-width-percent:0;mso-height-percent:0;mso-width-relative:margin;mso-height-relative:margin;v-text-anchor:top" o:gfxdata="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" fillcolor="white [3201]" stroked="f" strokeweight="1pt">
+              <v:shape w14:anchorId="3FA19082" id="Text Box 12" o:spid="_x0000_s1031" type="#_x0000_t202" style="position:absolute;margin-left:306pt;margin-top:237.75pt;width:127.5pt;height:28.85pt;z-index:251684864;visibility:visible;mso-wrap-style:square;mso-width-percent:0;mso-height-percent:0;mso-wrap-distance-left:9pt;mso-wrap-distance-top:3.6pt;mso-wrap-distance-right:9pt;mso-wrap-distance-bottom:3.6pt;mso-position-horizontal:absolute;mso-position-horizontal-relative:margin;mso-position-vertical:absolute;mso-position-vertical-relative:text;mso-width-percent:0;mso-height-percent:0;mso-width-relative:margin;mso-height-relative:margin;v-text-anchor:top" o:gfxdata="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" fillcolor="white [3201]" stroked="f" strokeweight="1pt">
                 <v:textbox>
                   <w:txbxContent>
                     <w:p>
@@ -1333,7 +2605,7 @@
           </mc:Choice>
           <mc:Fallback>
             <w:pict>
-              <v:oval w14:anchorId="3401929E" id="Oval 7" o:spid="_x0000_s1026" style="position:absolute;margin-left:298.5pt;margin-top:211.5pt;width:2in;height:80pt;z-index:251672576;visibility:visible;mso-wrap-style:square;mso-width-percent:0;mso-height-percent:0;mso-wrap-distance-left:9pt;mso-wrap-distance-top:0;mso-wrap-distance-right:9pt;mso-wrap-distance-bottom:0;mso-position-horizontal:absolute;mso-position-horizontal-relative:text;mso-position-vertical:absolute;mso-position-vertical-relative:text;mso-width-percent:0;mso-height-percent:0;mso-width-relative:margin;mso-height-relative:margin;v-text-anchor:middle" o:gfxdata="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" o:allowoverlap="f" filled="f" strokecolor="#4472c4 [3204]" strokeweight="1pt">
+              <v:oval w14:anchorId="4E6824E9" id="Oval 7" o:spid="_x0000_s1026" style="position:absolute;margin-left:298.5pt;margin-top:211.5pt;width:2in;height:80pt;z-index:251672576;visibility:visible;mso-wrap-style:square;mso-width-percent:0;mso-height-percent:0;mso-wrap-distance-left:9pt;mso-wrap-distance-top:0;mso-wrap-distance-right:9pt;mso-wrap-distance-bottom:0;mso-position-horizontal:absolute;mso-position-horizontal-relative:text;mso-position-vertical:absolute;mso-position-vertical-relative:text;mso-width-percent:0;mso-height-percent:0;mso-width-relative:margin;mso-height-relative:margin;v-text-anchor:middle" o:gfxdata="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" o:allowoverlap="f" filled="f" strokecolor="#4472c4 [3204]" strokeweight="1pt">
                 <v:stroke dashstyle="dash" joinstyle="miter"/>
               </v:oval>
             </w:pict>
@@ -1433,7 +2705,7 @@
           </mc:Choice>
           <mc:Fallback>
             <w:pict>
-              <v:shape w14:anchorId="6F981DAE" id="Text Box 15" o:spid="_x0000_s1027" type="#_x0000_t202" style="position:absolute;margin-left:113.95pt;margin-top:231.75pt;width:93.75pt;height:31.85pt;z-index:251691008;visibility:visible;mso-wrap-style:square;mso-width-percent:0;mso-height-percent:0;mso-wrap-distance-left:9pt;mso-wrap-distance-top:3.6pt;mso-wrap-distance-right:9pt;mso-wrap-distance-bottom:3.6pt;mso-position-horizontal:absolute;mso-position-horizontal-relative:margin;mso-position-vertical:absolute;mso-position-vertical-relative:text;mso-width-percent:0;mso-height-percent:0;mso-width-relative:margin;mso-height-relative:margin;v-text-anchor:top" o:gfxdata="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" fillcolor="white [3201]" stroked="f" strokeweight="1pt">
+              <v:shape w14:anchorId="6F981DAE" id="Text Box 15" o:spid="_x0000_s1032" type="#_x0000_t202" style="position:absolute;margin-left:113.95pt;margin-top:231.75pt;width:93.75pt;height:31.85pt;z-index:251691008;visibility:visible;mso-wrap-style:square;mso-width-percent:0;mso-height-percent:0;mso-wrap-distance-left:9pt;mso-wrap-distance-top:3.6pt;mso-wrap-distance-right:9pt;mso-wrap-distance-bottom:3.6pt;mso-position-horizontal:absolute;mso-position-horizontal-relative:margin;mso-position-vertical:absolute;mso-position-vertical-relative:text;mso-width-percent:0;mso-height-percent:0;mso-width-relative:margin;mso-height-relative:margin;v-text-anchor:top" o:gfxdata="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" fillcolor="white [3201]" stroked="f" strokeweight="1pt">
                 <v:textbox>
                   <w:txbxContent>
                     <w:p>
@@ -1553,7 +2825,7 @@
           </mc:Choice>
           <mc:Fallback>
             <w:pict>
-              <v:shape w14:anchorId="6F981DAE" id="Text Box 13" o:spid="_x0000_s1028" type="#_x0000_t202" style="position:absolute;margin-left:420pt;margin-top:80.1pt;width:86.95pt;height:31.85pt;z-index:251686912;visibility:visible;mso-wrap-style:square;mso-width-percent:0;mso-height-percent:0;mso-wrap-distance-left:9pt;mso-wrap-distance-top:3.6pt;mso-wrap-distance-right:9pt;mso-wrap-distance-bottom:3.6pt;mso-position-horizontal:absolute;mso-position-horizontal-relative:margin;mso-position-vertical:absolute;mso-position-vertical-relative:text;mso-width-percent:0;mso-height-percent:0;mso-width-relative:margin;mso-height-relative:margin;v-text-anchor:top" o:gfxdata="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" fillcolor="white [3201]" stroked="f" strokeweight="1pt">
+              <v:shape w14:anchorId="6F981DAE" id="Text Box 13" o:spid="_x0000_s1033" type="#_x0000_t202" style="position:absolute;margin-left:420pt;margin-top:80.1pt;width:86.95pt;height:31.85pt;z-index:251686912;visibility:visible;mso-wrap-style:square;mso-width-percent:0;mso-height-percent:0;mso-wrap-distance-left:9pt;mso-wrap-distance-top:3.6pt;mso-wrap-distance-right:9pt;mso-wrap-distance-bottom:3.6pt;mso-position-horizontal:absolute;mso-position-horizontal-relative:margin;mso-position-vertical:absolute;mso-position-vertical-relative:text;mso-width-percent:0;mso-height-percent:0;mso-width-relative:margin;mso-height-relative:margin;v-text-anchor:top" o:gfxdata="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" fillcolor="white [3201]" stroked="f" strokeweight="1pt">
                 <v:textbox>
                   <w:txbxContent>
                     <w:p>
@@ -1649,7 +2921,7 @@
           </mc:Choice>
           <mc:Fallback>
             <w:pict>
-              <v:oval w14:anchorId="72737355" id="Oval 10" o:spid="_x0000_s1026" style="position:absolute;margin-left:208.5pt;margin-top:66pt;width:124.6pt;height:59.35pt;z-index:251680768;visibility:visible;mso-wrap-style:square;mso-wrap-distance-left:9pt;mso-wrap-distance-top:0;mso-wrap-distance-right:9pt;mso-wrap-distance-bottom:0;mso-position-horizontal:absolute;mso-position-horizontal-relative:text;mso-position-vertical:absolute;mso-position-vertical-relative:text;v-text-anchor:middle" o:gfxdata="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" filled="f" strokecolor="#4472c4 [3204]" strokeweight="1pt">
+              <v:oval w14:anchorId="1827130E" id="Oval 10" o:spid="_x0000_s1026" style="position:absolute;margin-left:208.5pt;margin-top:66pt;width:124.6pt;height:59.35pt;z-index:251680768;visibility:visible;mso-wrap-style:square;mso-wrap-distance-left:9pt;mso-wrap-distance-top:0;mso-wrap-distance-right:9pt;mso-wrap-distance-bottom:0;mso-position-horizontal:absolute;mso-position-horizontal-relative:text;mso-position-vertical:absolute;mso-position-vertical-relative:text;v-text-anchor:middle" o:gfxdata="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" filled="f" strokecolor="#4472c4 [3204]" strokeweight="1pt">
                 <v:stroke joinstyle="miter"/>
               </v:oval>
             </w:pict>
@@ -1749,7 +3021,7 @@
           </mc:Choice>
           <mc:Fallback>
             <w:pict>
-              <v:shape w14:anchorId="6F981DAE" id="Text Box 14" o:spid="_x0000_s1029" type="#_x0000_t202" style="position:absolute;margin-left:0;margin-top:81pt;width:86.95pt;height:31.85pt;z-index:251688960;visibility:visible;mso-wrap-style:square;mso-width-percent:0;mso-height-percent:0;mso-wrap-distance-left:9pt;mso-wrap-distance-top:3.6pt;mso-wrap-distance-right:9pt;mso-wrap-distance-bottom:3.6pt;mso-position-horizontal:center;mso-position-horizontal-relative:margin;mso-position-vertical:absolute;mso-position-vertical-relative:text;mso-width-percent:0;mso-height-percent:0;mso-width-relative:margin;mso-height-relative:margin;v-text-anchor:top" o:gfxdata="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" fillcolor="white [3201]" stroked="f" strokeweight="1pt">
+              <v:shape w14:anchorId="6F981DAE" id="Text Box 14" o:spid="_x0000_s1034" type="#_x0000_t202" style="position:absolute;margin-left:0;margin-top:81pt;width:86.95pt;height:31.85pt;z-index:251688960;visibility:visible;mso-wrap-style:square;mso-width-percent:0;mso-height-percent:0;mso-wrap-distance-left:9pt;mso-wrap-distance-top:3.6pt;mso-wrap-distance-right:9pt;mso-wrap-distance-bottom:3.6pt;mso-position-horizontal:center;mso-position-horizontal-relative:margin;mso-position-vertical:absolute;mso-position-vertical-relative:text;mso-width-percent:0;mso-height-percent:0;mso-width-relative:margin;mso-height-relative:margin;v-text-anchor:top" o:gfxdata="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" fillcolor="white [3201]" stroked="f" strokeweight="1pt">
                 <v:textbox>
                   <w:txbxContent>
                     <w:p>
@@ -1845,7 +3117,7 @@
           </mc:Choice>
           <mc:Fallback>
             <w:pict>
-              <v:oval w14:anchorId="27340503" id="Oval 1" o:spid="_x0000_s1026" style="position:absolute;margin-left:399.75pt;margin-top:66.75pt;width:124.6pt;height:59.35pt;z-index:251676672;visibility:visible;mso-wrap-style:square;mso-wrap-distance-left:9pt;mso-wrap-distance-top:0;mso-wrap-distance-right:9pt;mso-wrap-distance-bottom:0;mso-position-horizontal:absolute;mso-position-horizontal-relative:text;mso-position-vertical:absolute;mso-position-vertical-relative:text;v-text-anchor:middle" o:gfxdata="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" filled="f" strokecolor="#4472c4 [3204]" strokeweight="1pt">
+              <v:oval w14:anchorId="783502AA" id="Oval 1" o:spid="_x0000_s1026" style="position:absolute;margin-left:399.75pt;margin-top:66.75pt;width:124.6pt;height:59.35pt;z-index:251676672;visibility:visible;mso-wrap-style:square;mso-wrap-distance-left:9pt;mso-wrap-distance-top:0;mso-wrap-distance-right:9pt;mso-wrap-distance-bottom:0;mso-position-horizontal:absolute;mso-position-horizontal-relative:text;mso-position-vertical:absolute;mso-position-vertical-relative:text;v-text-anchor:middle" o:gfxdata="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" filled="f" strokecolor="#4472c4 [3204]" strokeweight="1pt">
                 <v:stroke joinstyle="miter"/>
               </v:oval>
             </w:pict>
@@ -1945,7 +3217,7 @@
           </mc:Choice>
           <mc:Fallback>
             <w:pict>
-              <v:shape w14:anchorId="1661D9FC" id="Text Box 8" o:spid="_x0000_s1030" type="#_x0000_t202" style="position:absolute;margin-left:265.45pt;margin-top:663.15pt;width:86.95pt;height:52.65pt;z-index:251674624;visibility:visible;mso-wrap-style:square;mso-width-percent:0;mso-height-percent:0;mso-wrap-distance-left:9pt;mso-wrap-distance-top:3.6pt;mso-wrap-distance-right:9pt;mso-wrap-distance-bottom:3.6pt;mso-position-horizontal:absolute;mso-position-horizontal-relative:margin;mso-position-vertical:absolute;mso-position-vertical-relative:text;mso-width-percent:0;mso-height-percent:0;mso-width-relative:margin;mso-height-relative:margin;v-text-anchor:top" o:gfxdata="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" fillcolor="white [3201]" stroked="f" strokeweight="1pt">
+              <v:shape w14:anchorId="1661D9FC" id="Text Box 8" o:spid="_x0000_s1035" type="#_x0000_t202" style="position:absolute;margin-left:265.45pt;margin-top:663.15pt;width:86.95pt;height:52.65pt;z-index:251674624;visibility:visible;mso-wrap-style:square;mso-width-percent:0;mso-height-percent:0;mso-wrap-distance-left:9pt;mso-wrap-distance-top:3.6pt;mso-wrap-distance-right:9pt;mso-wrap-distance-bottom:3.6pt;mso-position-horizontal:absolute;mso-position-horizontal-relative:margin;mso-position-vertical:absolute;mso-position-vertical-relative:text;mso-width-percent:0;mso-height-percent:0;mso-width-relative:margin;mso-height-relative:margin;v-text-anchor:top" o:gfxdata="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" fillcolor="white [3201]" stroked="f" strokeweight="1pt">
                 <v:textbox>
                   <w:txbxContent>
                     <w:p>
@@ -2048,7 +3320,7 @@
           </mc:Choice>
           <mc:Fallback>
             <w:pict>
-              <v:oval w14:anchorId="1BE2B67A" id="Oval 11" o:spid="_x0000_s1026" style="position:absolute;margin-left:240pt;margin-top:650.25pt;width:137pt;height:80pt;z-index:251682816;visibility:visible;mso-wrap-style:square;mso-width-percent:0;mso-height-percent:0;mso-wrap-distance-left:9pt;mso-wrap-distance-top:0;mso-wrap-distance-right:9pt;mso-wrap-distance-bottom:0;mso-position-horizontal:absolute;mso-position-horizontal-relative:text;mso-position-vertical:absolute;mso-position-vertical-relative:text;mso-width-percent:0;mso-height-percent:0;mso-width-relative:margin;mso-height-relative:margin;v-text-anchor:middle" o:gfxdata="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" o:allowoverlap="f" filled="f" strokecolor="#4472c4 [3204]" strokeweight="1pt">
+              <v:oval w14:anchorId="6EDBCF5A" id="Oval 11" o:spid="_x0000_s1026" style="position:absolute;margin-left:240pt;margin-top:650.25pt;width:137pt;height:80pt;z-index:251682816;visibility:visible;mso-wrap-style:square;mso-width-percent:0;mso-height-percent:0;mso-wrap-distance-left:9pt;mso-wrap-distance-top:0;mso-wrap-distance-right:9pt;mso-wrap-distance-bottom:0;mso-position-horizontal:absolute;mso-position-horizontal-relative:text;mso-position-vertical:absolute;mso-position-vertical-relative:text;mso-width-percent:0;mso-height-percent:0;mso-width-relative:margin;mso-height-relative:margin;v-text-anchor:middle" o:gfxdata="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" o:allowoverlap="f" filled="f" strokecolor="#4472c4 [3204]" strokeweight="1pt">
                 <v:stroke dashstyle="dash" joinstyle="miter"/>
               </v:oval>
             </w:pict>
@@ -2124,7 +3396,7 @@
           </mc:Choice>
           <mc:Fallback>
             <w:pict>
-              <v:oval w14:anchorId="4C917FAC" id="Oval 9" o:spid="_x0000_s1026" style="position:absolute;margin-left:99pt;margin-top:219pt;width:124.6pt;height:59.35pt;z-index:251678720;visibility:visible;mso-wrap-style:square;mso-wrap-distance-left:9pt;mso-wrap-distance-top:0;mso-wrap-distance-right:9pt;mso-wrap-distance-bottom:0;mso-position-horizontal:absolute;mso-position-horizontal-relative:text;mso-position-vertical:absolute;mso-position-vertical-relative:text;v-text-anchor:middle" o:gfxdata="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" filled="f" strokecolor="#4472c4 [3204]" strokeweight="1pt">
+              <v:oval w14:anchorId="3ABCA592" id="Oval 9" o:spid="_x0000_s1026" style="position:absolute;margin-left:99pt;margin-top:219pt;width:124.6pt;height:59.35pt;z-index:251678720;visibility:visible;mso-wrap-style:square;mso-wrap-distance-left:9pt;mso-wrap-distance-top:0;mso-wrap-distance-right:9pt;mso-wrap-distance-bottom:0;mso-position-horizontal:absolute;mso-position-horizontal-relative:text;mso-position-vertical:absolute;mso-position-vertical-relative:text;v-text-anchor:middle" o:gfxdata="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" filled="f" strokecolor="#4472c4 [3204]" strokeweight="1pt">
                 <v:stroke joinstyle="miter"/>
               </v:oval>
             </w:pict>
@@ -2245,7 +3517,7 @@
           </mc:Choice>
           <mc:Fallback>
             <w:pict>
-              <v:shape w14:anchorId="2CA0233A" id="Text Box 6" o:spid="_x0000_s1031" type="#_x0000_t202" style="position:absolute;margin-left:92.25pt;margin-top:591.1pt;width:86.95pt;height:31.85pt;z-index:251670528;visibility:visible;mso-wrap-style:square;mso-width-percent:0;mso-height-percent:0;mso-wrap-distance-left:9pt;mso-wrap-distance-top:3.6pt;mso-wrap-distance-right:9pt;mso-wrap-distance-bottom:3.6pt;mso-position-horizontal:absolute;mso-position-horizontal-relative:margin;mso-position-vertical:absolute;mso-position-vertical-relative:text;mso-width-percent:0;mso-height-percent:0;mso-width-relative:margin;mso-height-relative:margin;v-text-anchor:top" o:gfxdata="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" fillcolor="white [3201]" stroked="f" strokeweight="1pt">
+              <v:shape w14:anchorId="2CA0233A" id="Text Box 6" o:spid="_x0000_s1036" type="#_x0000_t202" style="position:absolute;margin-left:92.25pt;margin-top:591.1pt;width:86.95pt;height:31.85pt;z-index:251670528;visibility:visible;mso-wrap-style:square;mso-width-percent:0;mso-height-percent:0;mso-wrap-distance-left:9pt;mso-wrap-distance-top:3.6pt;mso-wrap-distance-right:9pt;mso-wrap-distance-bottom:3.6pt;mso-position-horizontal:absolute;mso-position-horizontal-relative:margin;mso-position-vertical:absolute;mso-position-vertical-relative:text;mso-width-percent:0;mso-height-percent:0;mso-width-relative:margin;mso-height-relative:margin;v-text-anchor:top" o:gfxdata="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" fillcolor="white [3201]" stroked="f" strokeweight="1pt">
                 <v:textbox>
                   <w:txbxContent>
                     <w:p>
@@ -2468,7 +3740,7 @@
           </mc:Choice>
           <mc:Fallback>
             <w:pict>
-              <v:shape w14:anchorId="28EB4E97" id="Text Box 3" o:spid="_x0000_s1032" type="#_x0000_t202" style="position:absolute;margin-left:0;margin-top:348.3pt;width:86.95pt;height:31.85pt;z-index:251665408;visibility:visible;mso-wrap-style:square;mso-width-percent:0;mso-height-percent:0;mso-wrap-distance-left:9pt;mso-wrap-distance-top:3.6pt;mso-wrap-distance-right:9pt;mso-wrap-distance-bottom:3.6pt;mso-position-horizontal:center;mso-position-horizontal-relative:margin;mso-position-vertical:absolute;mso-position-vertical-relative:text;mso-width-percent:0;mso-height-percent:0;mso-width-relative:margin;mso-height-relative:margin;v-text-anchor:top" o:gfxdata="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" fillcolor="white [3201]" strokecolor="#4472c4 [3204]" strokeweight="1pt">
+              <v:shape w14:anchorId="28EB4E97" id="Text Box 3" o:spid="_x0000_s1037" type="#_x0000_t202" style="position:absolute;margin-left:0;margin-top:348.3pt;width:86.95pt;height:31.85pt;z-index:251665408;visibility:visible;mso-wrap-style:square;mso-width-percent:0;mso-height-percent:0;mso-wrap-distance-left:9pt;mso-wrap-distance-top:3.6pt;mso-wrap-distance-right:9pt;mso-wrap-distance-bottom:3.6pt;mso-position-horizontal:center;mso-position-horizontal-relative:margin;mso-position-vertical:absolute;mso-position-vertical-relative:text;mso-width-percent:0;mso-height-percent:0;mso-width-relative:margin;mso-height-relative:margin;v-text-anchor:top" o:gfxdata="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" fillcolor="white [3201]" strokecolor="#4472c4 [3204]" strokeweight="1pt">
                 <v:textbox>
                   <w:txbxContent>
                     <w:p>
@@ -2594,7 +3866,7 @@
           </mc:Choice>
           <mc:Fallback>
             <w:pict>
-              <v:shape w14:anchorId="28EB4E97" id="Text Box 4" o:spid="_x0000_s1033" type="#_x0000_t202" style="position:absolute;margin-left:0;margin-top:495.85pt;width:86.95pt;height:31.85pt;z-index:251667456;visibility:visible;mso-wrap-style:square;mso-width-percent:0;mso-height-percent:0;mso-wrap-distance-left:9pt;mso-wrap-distance-top:3.6pt;mso-wrap-distance-right:9pt;mso-wrap-distance-bottom:3.6pt;mso-position-horizontal:center;mso-position-horizontal-relative:margin;mso-position-vertical:absolute;mso-position-vertical-relative:text;mso-width-percent:0;mso-height-percent:0;mso-width-relative:margin;mso-height-relative:margin;v-text-anchor:top" o:gfxdata="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" fillcolor="white [3201]" strokecolor="#4472c4 [3204]" strokeweight="1pt">
+              <v:shape w14:anchorId="28EB4E97" id="Text Box 4" o:spid="_x0000_s1038" type="#_x0000_t202" style="position:absolute;margin-left:0;margin-top:495.85pt;width:86.95pt;height:31.85pt;z-index:251667456;visibility:visible;mso-wrap-style:square;mso-width-percent:0;mso-height-percent:0;mso-wrap-distance-left:9pt;mso-wrap-distance-top:3.6pt;mso-wrap-distance-right:9pt;mso-wrap-distance-bottom:3.6pt;mso-position-horizontal:center;mso-position-horizontal-relative:margin;mso-position-vertical:absolute;mso-position-vertical-relative:text;mso-width-percent:0;mso-height-percent:0;mso-width-relative:margin;mso-height-relative:margin;v-text-anchor:top" o:gfxdata="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" fillcolor="white [3201]" strokecolor="#4472c4 [3204]" strokeweight="1pt">
                 <v:textbox>
                   <w:txbxContent>
                     <w:p>
@@ -2720,7 +3992,7 @@
           </mc:Choice>
           <mc:Fallback>
             <w:pict>
-              <v:shape w14:anchorId="7C37F5E2" id="Text Box 2" o:spid="_x0000_s1034" type="#_x0000_t202" style="position:absolute;margin-left:0;margin-top:417.95pt;width:86.95pt;height:31.85pt;z-index:251663360;visibility:visible;mso-wrap-style:square;mso-width-percent:0;mso-height-percent:0;mso-wrap-distance-left:9pt;mso-wrap-distance-top:3.6pt;mso-wrap-distance-right:9pt;mso-wrap-distance-bottom:3.6pt;mso-position-horizontal:center;mso-position-horizontal-relative:margin;mso-position-vertical:absolute;mso-position-vertical-relative:text;mso-width-percent:0;mso-height-percent:0;mso-width-relative:margin;mso-height-relative:margin;v-text-anchor:top" o:gfxdata="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" fillcolor="white [3201]" strokecolor="#4472c4 [3204]" strokeweight="1pt">
+              <v:shape w14:anchorId="7C37F5E2" id="_x0000_s1039" type="#_x0000_t202" style="position:absolute;margin-left:0;margin-top:417.95pt;width:86.95pt;height:31.85pt;z-index:251663360;visibility:visible;mso-wrap-style:square;mso-width-percent:0;mso-height-percent:0;mso-wrap-distance-left:9pt;mso-wrap-distance-top:3.6pt;mso-wrap-distance-right:9pt;mso-wrap-distance-bottom:3.6pt;mso-position-horizontal:center;mso-position-horizontal-relative:margin;mso-position-vertical:absolute;mso-position-vertical-relative:text;mso-width-percent:0;mso-height-percent:0;mso-width-relative:margin;mso-height-relative:margin;v-text-anchor:top" o:gfxdata="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" fillcolor="white [3201]" strokecolor="#4472c4 [3204]" strokeweight="1pt">
                 <v:textbox>
                   <w:txbxContent>
                     <w:p>

</xml_diff>